<commit_message>
broke the final view, misplaced div
</commit_message>
<xml_diff>
--- a/draft1.docx
+++ b/draft1.docx
@@ -621,22 +621,22 @@
       <w:pPr>
         <w:spacing w:before="0" w:after="0" w:line="240"/>
         <w:ind w:right="0" w:left="0" w:firstLine="0"/>
-        <w:jc w:val="left"/>
-        <w:rPr>
-          <w:rFonts w:ascii="Century Schoolbook" w:hAnsi="Century Schoolbook" w:cs="Century Schoolbook" w:eastAsia="Century Schoolbook"/>
-          <w:color w:val="auto"/>
-          <w:spacing w:val="0"/>
-          <w:position w:val="0"/>
-          <w:sz w:val="22"/>
-          <w:shd w:fill="auto" w:val="clear"/>
-        </w:rPr>
-      </w:pPr>
-    </w:p>
-    <w:p>
-      <w:pPr>
-        <w:spacing w:before="0" w:after="0" w:line="240"/>
-        <w:ind w:right="0" w:left="0" w:firstLine="0"/>
-        <w:jc w:val="left"/>
+        <w:jc w:val="both"/>
+        <w:rPr>
+          <w:rFonts w:ascii="Century Schoolbook" w:hAnsi="Century Schoolbook" w:cs="Century Schoolbook" w:eastAsia="Century Schoolbook"/>
+          <w:color w:val="auto"/>
+          <w:spacing w:val="0"/>
+          <w:position w:val="0"/>
+          <w:sz w:val="22"/>
+          <w:shd w:fill="auto" w:val="clear"/>
+        </w:rPr>
+      </w:pPr>
+    </w:p>
+    <w:p>
+      <w:pPr>
+        <w:spacing w:before="0" w:after="0" w:line="240"/>
+        <w:ind w:right="0" w:left="0" w:firstLine="0"/>
+        <w:jc w:val="both"/>
         <w:rPr>
           <w:rFonts w:ascii="Century Schoolbook" w:hAnsi="Century Schoolbook" w:cs="Century Schoolbook" w:eastAsia="Century Schoolbook"/>
           <w:color w:val="auto"/>
@@ -662,22 +662,22 @@
       <w:pPr>
         <w:spacing w:before="0" w:after="0" w:line="240"/>
         <w:ind w:right="0" w:left="0" w:firstLine="0"/>
-        <w:jc w:val="left"/>
-        <w:rPr>
-          <w:rFonts w:ascii="Century Schoolbook" w:hAnsi="Century Schoolbook" w:cs="Century Schoolbook" w:eastAsia="Century Schoolbook"/>
-          <w:color w:val="auto"/>
-          <w:spacing w:val="0"/>
-          <w:position w:val="0"/>
-          <w:sz w:val="22"/>
-          <w:shd w:fill="auto" w:val="clear"/>
-        </w:rPr>
-      </w:pPr>
-    </w:p>
-    <w:p>
-      <w:pPr>
-        <w:spacing w:before="0" w:after="0" w:line="240"/>
-        <w:ind w:right="0" w:left="0" w:firstLine="0"/>
-        <w:jc w:val="left"/>
+        <w:jc w:val="both"/>
+        <w:rPr>
+          <w:rFonts w:ascii="Century Schoolbook" w:hAnsi="Century Schoolbook" w:cs="Century Schoolbook" w:eastAsia="Century Schoolbook"/>
+          <w:color w:val="auto"/>
+          <w:spacing w:val="0"/>
+          <w:position w:val="0"/>
+          <w:sz w:val="22"/>
+          <w:shd w:fill="auto" w:val="clear"/>
+        </w:rPr>
+      </w:pPr>
+    </w:p>
+    <w:p>
+      <w:pPr>
+        <w:spacing w:before="0" w:after="0" w:line="240"/>
+        <w:ind w:right="0" w:left="0" w:firstLine="0"/>
+        <w:jc w:val="both"/>
         <w:rPr>
           <w:rFonts w:ascii="Century Schoolbook" w:hAnsi="Century Schoolbook" w:cs="Century Schoolbook" w:eastAsia="Century Schoolbook"/>
           <w:color w:val="auto"/>
@@ -704,7 +704,7 @@
       <w:pPr>
         <w:spacing w:before="0" w:after="0" w:line="240"/>
         <w:ind w:right="0" w:left="0" w:firstLine="0"/>
-        <w:jc w:val="left"/>
+        <w:jc w:val="both"/>
         <w:rPr>
           <w:rFonts w:ascii="Century Schoolbook" w:hAnsi="Century Schoolbook" w:cs="Century Schoolbook" w:eastAsia="Century Schoolbook"/>
           <w:color w:val="auto"/>
@@ -730,22 +730,22 @@
       <w:pPr>
         <w:spacing w:before="0" w:after="0" w:line="240"/>
         <w:ind w:right="0" w:left="0" w:firstLine="0"/>
-        <w:jc w:val="left"/>
-        <w:rPr>
-          <w:rFonts w:ascii="Century Schoolbook" w:hAnsi="Century Schoolbook" w:cs="Century Schoolbook" w:eastAsia="Century Schoolbook"/>
-          <w:color w:val="auto"/>
-          <w:spacing w:val="0"/>
-          <w:position w:val="0"/>
-          <w:sz w:val="22"/>
-          <w:shd w:fill="auto" w:val="clear"/>
-        </w:rPr>
-      </w:pPr>
-    </w:p>
-    <w:p>
-      <w:pPr>
-        <w:spacing w:before="0" w:after="0" w:line="240"/>
-        <w:ind w:right="0" w:left="0" w:firstLine="0"/>
-        <w:jc w:val="left"/>
+        <w:jc w:val="both"/>
+        <w:rPr>
+          <w:rFonts w:ascii="Century Schoolbook" w:hAnsi="Century Schoolbook" w:cs="Century Schoolbook" w:eastAsia="Century Schoolbook"/>
+          <w:color w:val="auto"/>
+          <w:spacing w:val="0"/>
+          <w:position w:val="0"/>
+          <w:sz w:val="22"/>
+          <w:shd w:fill="auto" w:val="clear"/>
+        </w:rPr>
+      </w:pPr>
+    </w:p>
+    <w:p>
+      <w:pPr>
+        <w:spacing w:before="0" w:after="0" w:line="240"/>
+        <w:ind w:right="0" w:left="0" w:firstLine="0"/>
+        <w:jc w:val="both"/>
         <w:rPr>
           <w:rFonts w:ascii="Century Schoolbook" w:hAnsi="Century Schoolbook" w:cs="Century Schoolbook" w:eastAsia="Century Schoolbook"/>
           <w:color w:val="auto"/>
@@ -771,22 +771,22 @@
       <w:pPr>
         <w:spacing w:before="0" w:after="0" w:line="240"/>
         <w:ind w:right="0" w:left="0" w:firstLine="0"/>
-        <w:jc w:val="left"/>
-        <w:rPr>
-          <w:rFonts w:ascii="Century Schoolbook" w:hAnsi="Century Schoolbook" w:cs="Century Schoolbook" w:eastAsia="Century Schoolbook"/>
-          <w:color w:val="auto"/>
-          <w:spacing w:val="0"/>
-          <w:position w:val="0"/>
-          <w:sz w:val="22"/>
-          <w:shd w:fill="auto" w:val="clear"/>
-        </w:rPr>
-      </w:pPr>
-    </w:p>
-    <w:p>
-      <w:pPr>
-        <w:spacing w:before="0" w:after="0" w:line="240"/>
-        <w:ind w:right="0" w:left="0" w:firstLine="0"/>
-        <w:jc w:val="left"/>
+        <w:jc w:val="both"/>
+        <w:rPr>
+          <w:rFonts w:ascii="Century Schoolbook" w:hAnsi="Century Schoolbook" w:cs="Century Schoolbook" w:eastAsia="Century Schoolbook"/>
+          <w:color w:val="auto"/>
+          <w:spacing w:val="0"/>
+          <w:position w:val="0"/>
+          <w:sz w:val="22"/>
+          <w:shd w:fill="auto" w:val="clear"/>
+        </w:rPr>
+      </w:pPr>
+    </w:p>
+    <w:p>
+      <w:pPr>
+        <w:spacing w:before="0" w:after="0" w:line="240"/>
+        <w:ind w:right="0" w:left="0" w:firstLine="0"/>
+        <w:jc w:val="both"/>
         <w:rPr>
           <w:rFonts w:ascii="Century Schoolbook" w:hAnsi="Century Schoolbook" w:cs="Century Schoolbook" w:eastAsia="Century Schoolbook"/>
           <w:color w:val="auto"/>
@@ -813,7 +813,7 @@
       <w:pPr>
         <w:spacing w:before="0" w:after="0" w:line="240"/>
         <w:ind w:right="0" w:left="0" w:firstLine="0"/>
-        <w:jc w:val="left"/>
+        <w:jc w:val="both"/>
         <w:rPr>
           <w:rFonts w:ascii="Century Schoolbook" w:hAnsi="Century Schoolbook" w:cs="Century Schoolbook" w:eastAsia="Century Schoolbook"/>
           <w:color w:val="auto"/>
@@ -840,7 +840,7 @@
       <w:pPr>
         <w:spacing w:before="0" w:after="0" w:line="240"/>
         <w:ind w:right="0" w:left="0" w:firstLine="0"/>
-        <w:jc w:val="left"/>
+        <w:jc w:val="both"/>
         <w:rPr>
           <w:rFonts w:ascii="Century Schoolbook" w:hAnsi="Century Schoolbook" w:cs="Century Schoolbook" w:eastAsia="Century Schoolbook"/>
           <w:color w:val="auto"/>
@@ -866,22 +866,22 @@
       <w:pPr>
         <w:spacing w:before="0" w:after="0" w:line="240"/>
         <w:ind w:right="0" w:left="0" w:firstLine="0"/>
-        <w:jc w:val="left"/>
-        <w:rPr>
-          <w:rFonts w:ascii="Century Schoolbook" w:hAnsi="Century Schoolbook" w:cs="Century Schoolbook" w:eastAsia="Century Schoolbook"/>
-          <w:color w:val="auto"/>
-          <w:spacing w:val="0"/>
-          <w:position w:val="0"/>
-          <w:sz w:val="22"/>
-          <w:shd w:fill="auto" w:val="clear"/>
-        </w:rPr>
-      </w:pPr>
-    </w:p>
-    <w:p>
-      <w:pPr>
-        <w:spacing w:before="0" w:after="0" w:line="240"/>
-        <w:ind w:right="0" w:left="0" w:firstLine="0"/>
-        <w:jc w:val="left"/>
+        <w:jc w:val="both"/>
+        <w:rPr>
+          <w:rFonts w:ascii="Century Schoolbook" w:hAnsi="Century Schoolbook" w:cs="Century Schoolbook" w:eastAsia="Century Schoolbook"/>
+          <w:color w:val="auto"/>
+          <w:spacing w:val="0"/>
+          <w:position w:val="0"/>
+          <w:sz w:val="22"/>
+          <w:shd w:fill="auto" w:val="clear"/>
+        </w:rPr>
+      </w:pPr>
+    </w:p>
+    <w:p>
+      <w:pPr>
+        <w:spacing w:before="0" w:after="0" w:line="240"/>
+        <w:ind w:right="0" w:left="0" w:firstLine="0"/>
+        <w:jc w:val="both"/>
         <w:rPr>
           <w:rFonts w:ascii="Century Schoolbook" w:hAnsi="Century Schoolbook" w:cs="Century Schoolbook" w:eastAsia="Century Schoolbook"/>
           <w:color w:val="auto"/>
@@ -907,7 +907,7 @@
       <w:pPr>
         <w:spacing w:before="0" w:after="0" w:line="240"/>
         <w:ind w:right="0" w:left="0" w:firstLine="0"/>
-        <w:jc w:val="left"/>
+        <w:jc w:val="both"/>
         <w:rPr>
           <w:rFonts w:ascii="Century Schoolbook" w:hAnsi="Century Schoolbook" w:cs="Century Schoolbook" w:eastAsia="Century Schoolbook"/>
           <w:color w:val="auto"/>
@@ -933,7 +933,7 @@
       <w:pPr>
         <w:spacing w:before="0" w:after="0" w:line="240"/>
         <w:ind w:right="0" w:left="0" w:firstLine="0"/>
-        <w:jc w:val="left"/>
+        <w:jc w:val="both"/>
         <w:rPr>
           <w:rFonts w:ascii="Century Schoolbook" w:hAnsi="Century Schoolbook" w:cs="Century Schoolbook" w:eastAsia="Century Schoolbook"/>
           <w:color w:val="auto"/>
@@ -959,7 +959,7 @@
       <w:pPr>
         <w:spacing w:before="0" w:after="0" w:line="240"/>
         <w:ind w:right="0" w:left="0" w:firstLine="0"/>
-        <w:jc w:val="left"/>
+        <w:jc w:val="both"/>
         <w:rPr>
           <w:rFonts w:ascii="Century Schoolbook" w:hAnsi="Century Schoolbook" w:cs="Century Schoolbook" w:eastAsia="Century Schoolbook"/>
           <w:color w:val="auto"/>
@@ -985,7 +985,7 @@
       <w:pPr>
         <w:spacing w:before="0" w:after="0" w:line="240"/>
         <w:ind w:right="0" w:left="0" w:firstLine="0"/>
-        <w:jc w:val="left"/>
+        <w:jc w:val="both"/>
         <w:rPr>
           <w:rFonts w:ascii="Century Schoolbook" w:hAnsi="Century Schoolbook" w:cs="Century Schoolbook" w:eastAsia="Century Schoolbook"/>
           <w:color w:val="auto"/>
@@ -1011,7 +1011,7 @@
       <w:pPr>
         <w:spacing w:before="0" w:after="0" w:line="240"/>
         <w:ind w:right="0" w:left="0" w:firstLine="0"/>
-        <w:jc w:val="left"/>
+        <w:jc w:val="both"/>
         <w:rPr>
           <w:rFonts w:ascii="Century Schoolbook" w:hAnsi="Century Schoolbook" w:cs="Century Schoolbook" w:eastAsia="Century Schoolbook"/>
           <w:color w:val="auto"/>
@@ -1037,7 +1037,7 @@
       <w:pPr>
         <w:spacing w:before="0" w:after="0" w:line="240"/>
         <w:ind w:right="0" w:left="0" w:firstLine="0"/>
-        <w:jc w:val="left"/>
+        <w:jc w:val="both"/>
         <w:rPr>
           <w:rFonts w:ascii="Century Schoolbook" w:hAnsi="Century Schoolbook" w:cs="Century Schoolbook" w:eastAsia="Century Schoolbook"/>
           <w:color w:val="auto"/>
@@ -1063,7 +1063,7 @@
       <w:pPr>
         <w:spacing w:before="0" w:after="0" w:line="240"/>
         <w:ind w:right="0" w:left="0" w:firstLine="0"/>
-        <w:jc w:val="left"/>
+        <w:jc w:val="both"/>
         <w:rPr>
           <w:rFonts w:ascii="Century Schoolbook" w:hAnsi="Century Schoolbook" w:cs="Century Schoolbook" w:eastAsia="Century Schoolbook"/>
           <w:color w:val="auto"/>
@@ -1089,7 +1089,7 @@
       <w:pPr>
         <w:spacing w:before="0" w:after="0" w:line="240"/>
         <w:ind w:right="0" w:left="0" w:firstLine="0"/>
-        <w:jc w:val="left"/>
+        <w:jc w:val="both"/>
         <w:rPr>
           <w:rFonts w:ascii="Century Schoolbook" w:hAnsi="Century Schoolbook" w:cs="Century Schoolbook" w:eastAsia="Century Schoolbook"/>
           <w:color w:val="auto"/>
@@ -1115,22 +1115,22 @@
       <w:pPr>
         <w:spacing w:before="0" w:after="0" w:line="240"/>
         <w:ind w:right="0" w:left="0" w:firstLine="0"/>
-        <w:jc w:val="left"/>
-        <w:rPr>
-          <w:rFonts w:ascii="Century Schoolbook" w:hAnsi="Century Schoolbook" w:cs="Century Schoolbook" w:eastAsia="Century Schoolbook"/>
-          <w:color w:val="auto"/>
-          <w:spacing w:val="0"/>
-          <w:position w:val="0"/>
-          <w:sz w:val="22"/>
-          <w:shd w:fill="auto" w:val="clear"/>
-        </w:rPr>
-      </w:pPr>
-    </w:p>
-    <w:p>
-      <w:pPr>
-        <w:spacing w:before="0" w:after="0" w:line="240"/>
-        <w:ind w:right="0" w:left="0" w:firstLine="0"/>
-        <w:jc w:val="left"/>
+        <w:jc w:val="both"/>
+        <w:rPr>
+          <w:rFonts w:ascii="Century Schoolbook" w:hAnsi="Century Schoolbook" w:cs="Century Schoolbook" w:eastAsia="Century Schoolbook"/>
+          <w:color w:val="auto"/>
+          <w:spacing w:val="0"/>
+          <w:position w:val="0"/>
+          <w:sz w:val="22"/>
+          <w:shd w:fill="auto" w:val="clear"/>
+        </w:rPr>
+      </w:pPr>
+    </w:p>
+    <w:p>
+      <w:pPr>
+        <w:spacing w:before="0" w:after="0" w:line="240"/>
+        <w:ind w:right="0" w:left="0" w:firstLine="0"/>
+        <w:jc w:val="both"/>
         <w:rPr>
           <w:rFonts w:ascii="Century Schoolbook" w:hAnsi="Century Schoolbook" w:cs="Century Schoolbook" w:eastAsia="Century Schoolbook"/>
           <w:b/>
@@ -1146,7 +1146,7 @@
       <w:pPr>
         <w:spacing w:before="0" w:after="0" w:line="240"/>
         <w:ind w:right="0" w:left="0" w:firstLine="0"/>
-        <w:jc w:val="left"/>
+        <w:jc w:val="both"/>
         <w:rPr>
           <w:rFonts w:ascii="Century Schoolbook" w:hAnsi="Century Schoolbook" w:cs="Century Schoolbook" w:eastAsia="Century Schoolbook"/>
           <w:b/>
@@ -1174,7 +1174,7 @@
       <w:pPr>
         <w:spacing w:before="0" w:after="0" w:line="240"/>
         <w:ind w:right="0" w:left="0" w:firstLine="0"/>
-        <w:jc w:val="left"/>
+        <w:jc w:val="both"/>
         <w:rPr>
           <w:rFonts w:ascii="Century Schoolbook" w:hAnsi="Century Schoolbook" w:cs="Century Schoolbook" w:eastAsia="Century Schoolbook"/>
           <w:color w:val="auto"/>
@@ -1200,7 +1200,7 @@
       <w:pPr>
         <w:spacing w:before="0" w:after="0" w:line="240"/>
         <w:ind w:right="0" w:left="0" w:firstLine="0"/>
-        <w:jc w:val="left"/>
+        <w:jc w:val="both"/>
         <w:rPr>
           <w:rFonts w:ascii="Century Schoolbook" w:hAnsi="Century Schoolbook" w:cs="Century Schoolbook" w:eastAsia="Century Schoolbook"/>
           <w:color w:val="auto"/>
@@ -1234,40 +1234,29 @@
           <w:sz w:val="22"/>
           <w:shd w:fill="auto" w:val="clear"/>
         </w:rPr>
-        <w:t xml:space="preserve">The Should have requirements also include some of the features of the patchwork text method discussed in the literature review that form a more flexible version of the method. The requirements picked are the ones that most align to the overall objectives of the method; </w:t>
-      </w:r>
-      <w:r>
-        <w:rPr>
-          <w:rFonts w:ascii="Century Schoolbook" w:hAnsi="Century Schoolbook" w:cs="Century Schoolbook" w:eastAsia="Century Schoolbook"/>
-          <w:color w:val="auto"/>
-          <w:spacing w:val="0"/>
-          <w:position w:val="0"/>
-          <w:sz w:val="22"/>
-          <w:shd w:fill="auto" w:val="clear"/>
-        </w:rPr>
-        <w:t xml:space="preserve">continuous learning, deep learning, integrated understanding of a topic and metacognitive self-reflection (Trevylin wilson 2011).</w:t>
-      </w:r>
-    </w:p>
-    <w:p>
-      <w:pPr>
-        <w:spacing w:before="0" w:after="0" w:line="240"/>
-        <w:ind w:right="0" w:left="0" w:firstLine="0"/>
-        <w:jc w:val="left"/>
-        <w:rPr>
-          <w:rFonts w:ascii="Century Schoolbook" w:hAnsi="Century Schoolbook" w:cs="Century Schoolbook" w:eastAsia="Century Schoolbook"/>
-          <w:color w:val="auto"/>
-          <w:spacing w:val="0"/>
-          <w:position w:val="0"/>
-          <w:sz w:val="22"/>
-          <w:shd w:fill="auto" w:val="clear"/>
-        </w:rPr>
-      </w:pPr>
-    </w:p>
-    <w:p>
-      <w:pPr>
-        <w:spacing w:before="0" w:after="0" w:line="240"/>
-        <w:ind w:right="0" w:left="0" w:firstLine="0"/>
-        <w:jc w:val="left"/>
+        <w:t xml:space="preserve">The Should have requirements also include some of the features of the patchwork text method discussed in the literature review that form a more flexible version of the method. The requirements picked are the ones that most align to the overall objectives of the method; continuous learning, deep learning, integrated understanding of a topic and metacognitive self-reflection (Trevylin wilson 2011).</w:t>
+      </w:r>
+    </w:p>
+    <w:p>
+      <w:pPr>
+        <w:spacing w:before="0" w:after="0" w:line="240"/>
+        <w:ind w:right="0" w:left="0" w:firstLine="0"/>
+        <w:jc w:val="both"/>
+        <w:rPr>
+          <w:rFonts w:ascii="Century Schoolbook" w:hAnsi="Century Schoolbook" w:cs="Century Schoolbook" w:eastAsia="Century Schoolbook"/>
+          <w:color w:val="auto"/>
+          <w:spacing w:val="0"/>
+          <w:position w:val="0"/>
+          <w:sz w:val="22"/>
+          <w:shd w:fill="auto" w:val="clear"/>
+        </w:rPr>
+      </w:pPr>
+    </w:p>
+    <w:p>
+      <w:pPr>
+        <w:spacing w:before="0" w:after="0" w:line="240"/>
+        <w:ind w:right="0" w:left="0" w:firstLine="0"/>
+        <w:jc w:val="both"/>
         <w:rPr>
           <w:rFonts w:ascii="Century Schoolbook" w:hAnsi="Century Schoolbook" w:cs="Century Schoolbook" w:eastAsia="Century Schoolbook"/>
           <w:color w:val="auto"/>
@@ -1293,7 +1282,7 @@
       <w:pPr>
         <w:spacing w:before="0" w:after="0" w:line="240"/>
         <w:ind w:right="0" w:left="0" w:firstLine="0"/>
-        <w:jc w:val="left"/>
+        <w:jc w:val="both"/>
         <w:rPr>
           <w:rFonts w:ascii="Century Schoolbook" w:hAnsi="Century Schoolbook" w:cs="Century Schoolbook" w:eastAsia="Century Schoolbook"/>
           <w:color w:val="auto"/>
@@ -1319,7 +1308,7 @@
       <w:pPr>
         <w:spacing w:before="0" w:after="0" w:line="240"/>
         <w:ind w:right="0" w:left="0" w:firstLine="0"/>
-        <w:jc w:val="left"/>
+        <w:jc w:val="both"/>
         <w:rPr>
           <w:rFonts w:ascii="Century Schoolbook" w:hAnsi="Century Schoolbook" w:cs="Century Schoolbook" w:eastAsia="Century Schoolbook"/>
           <w:color w:val="auto"/>
@@ -1345,7 +1334,7 @@
       <w:pPr>
         <w:spacing w:before="0" w:after="0" w:line="240"/>
         <w:ind w:right="0" w:left="0" w:firstLine="0"/>
-        <w:jc w:val="left"/>
+        <w:jc w:val="both"/>
         <w:rPr>
           <w:rFonts w:ascii="Century Schoolbook" w:hAnsi="Century Schoolbook" w:cs="Century Schoolbook" w:eastAsia="Century Schoolbook"/>
           <w:color w:val="auto"/>
@@ -1371,7 +1360,7 @@
       <w:pPr>
         <w:spacing w:before="0" w:after="0" w:line="240"/>
         <w:ind w:right="0" w:left="0" w:firstLine="0"/>
-        <w:jc w:val="left"/>
+        <w:jc w:val="both"/>
         <w:rPr>
           <w:rFonts w:ascii="Century Schoolbook" w:hAnsi="Century Schoolbook" w:cs="Century Schoolbook" w:eastAsia="Century Schoolbook"/>
           <w:color w:val="auto"/>
@@ -1397,7 +1386,7 @@
       <w:pPr>
         <w:spacing w:before="0" w:after="0" w:line="240"/>
         <w:ind w:right="0" w:left="0" w:firstLine="0"/>
-        <w:jc w:val="left"/>
+        <w:jc w:val="both"/>
         <w:rPr>
           <w:rFonts w:ascii="Century Schoolbook" w:hAnsi="Century Schoolbook" w:cs="Century Schoolbook" w:eastAsia="Century Schoolbook"/>
           <w:color w:val="auto"/>
@@ -1423,7 +1412,7 @@
       <w:pPr>
         <w:spacing w:before="0" w:after="0" w:line="240"/>
         <w:ind w:right="0" w:left="0" w:firstLine="0"/>
-        <w:jc w:val="left"/>
+        <w:jc w:val="both"/>
         <w:rPr>
           <w:rFonts w:ascii="Century Schoolbook" w:hAnsi="Century Schoolbook" w:cs="Century Schoolbook" w:eastAsia="Century Schoolbook"/>
           <w:color w:val="auto"/>
@@ -1449,22 +1438,22 @@
       <w:pPr>
         <w:spacing w:before="0" w:after="0" w:line="240"/>
         <w:ind w:right="0" w:left="0" w:firstLine="0"/>
-        <w:jc w:val="left"/>
-        <w:rPr>
-          <w:rFonts w:ascii="Century Schoolbook" w:hAnsi="Century Schoolbook" w:cs="Century Schoolbook" w:eastAsia="Century Schoolbook"/>
-          <w:color w:val="auto"/>
-          <w:spacing w:val="0"/>
-          <w:position w:val="0"/>
-          <w:sz w:val="22"/>
-          <w:shd w:fill="auto" w:val="clear"/>
-        </w:rPr>
-      </w:pPr>
-    </w:p>
-    <w:p>
-      <w:pPr>
-        <w:spacing w:before="0" w:after="0" w:line="240"/>
-        <w:ind w:right="0" w:left="0" w:firstLine="0"/>
-        <w:jc w:val="left"/>
+        <w:jc w:val="both"/>
+        <w:rPr>
+          <w:rFonts w:ascii="Century Schoolbook" w:hAnsi="Century Schoolbook" w:cs="Century Schoolbook" w:eastAsia="Century Schoolbook"/>
+          <w:color w:val="auto"/>
+          <w:spacing w:val="0"/>
+          <w:position w:val="0"/>
+          <w:sz w:val="22"/>
+          <w:shd w:fill="auto" w:val="clear"/>
+        </w:rPr>
+      </w:pPr>
+    </w:p>
+    <w:p>
+      <w:pPr>
+        <w:spacing w:before="0" w:after="0" w:line="240"/>
+        <w:ind w:right="0" w:left="0" w:firstLine="0"/>
+        <w:jc w:val="both"/>
         <w:rPr>
           <w:rFonts w:ascii="Century Schoolbook" w:hAnsi="Century Schoolbook" w:cs="Century Schoolbook" w:eastAsia="Century Schoolbook"/>
           <w:color w:val="auto"/>
@@ -1491,7 +1480,7 @@
       <w:pPr>
         <w:spacing w:before="0" w:after="0" w:line="240"/>
         <w:ind w:right="0" w:left="0" w:firstLine="0"/>
-        <w:jc w:val="left"/>
+        <w:jc w:val="both"/>
         <w:rPr>
           <w:rFonts w:ascii="Century Schoolbook" w:hAnsi="Century Schoolbook" w:cs="Century Schoolbook" w:eastAsia="Century Schoolbook"/>
           <w:color w:val="auto"/>
@@ -1517,22 +1506,22 @@
       <w:pPr>
         <w:spacing w:before="0" w:after="0" w:line="240"/>
         <w:ind w:right="0" w:left="0" w:firstLine="0"/>
-        <w:jc w:val="left"/>
-        <w:rPr>
-          <w:rFonts w:ascii="Century Schoolbook" w:hAnsi="Century Schoolbook" w:cs="Century Schoolbook" w:eastAsia="Century Schoolbook"/>
-          <w:color w:val="auto"/>
-          <w:spacing w:val="0"/>
-          <w:position w:val="0"/>
-          <w:sz w:val="22"/>
-          <w:shd w:fill="auto" w:val="clear"/>
-        </w:rPr>
-      </w:pPr>
-    </w:p>
-    <w:p>
-      <w:pPr>
-        <w:spacing w:before="0" w:after="0" w:line="240"/>
-        <w:ind w:right="0" w:left="0" w:firstLine="0"/>
-        <w:jc w:val="left"/>
+        <w:jc w:val="both"/>
+        <w:rPr>
+          <w:rFonts w:ascii="Century Schoolbook" w:hAnsi="Century Schoolbook" w:cs="Century Schoolbook" w:eastAsia="Century Schoolbook"/>
+          <w:color w:val="auto"/>
+          <w:spacing w:val="0"/>
+          <w:position w:val="0"/>
+          <w:sz w:val="22"/>
+          <w:shd w:fill="auto" w:val="clear"/>
+        </w:rPr>
+      </w:pPr>
+    </w:p>
+    <w:p>
+      <w:pPr>
+        <w:spacing w:before="0" w:after="0" w:line="240"/>
+        <w:ind w:right="0" w:left="0" w:firstLine="0"/>
+        <w:jc w:val="both"/>
         <w:rPr>
           <w:rFonts w:ascii="Century Schoolbook" w:hAnsi="Century Schoolbook" w:cs="Century Schoolbook" w:eastAsia="Century Schoolbook"/>
           <w:color w:val="auto"/>
@@ -1558,7 +1547,7 @@
       <w:pPr>
         <w:spacing w:before="0" w:after="0" w:line="240"/>
         <w:ind w:right="0" w:left="0" w:firstLine="0"/>
-        <w:jc w:val="left"/>
+        <w:jc w:val="both"/>
         <w:rPr>
           <w:rFonts w:ascii="Century Schoolbook" w:hAnsi="Century Schoolbook" w:cs="Century Schoolbook" w:eastAsia="Century Schoolbook"/>
           <w:color w:val="auto"/>
@@ -1584,7 +1573,7 @@
       <w:pPr>
         <w:spacing w:before="0" w:after="0" w:line="240"/>
         <w:ind w:right="0" w:left="0" w:firstLine="0"/>
-        <w:jc w:val="left"/>
+        <w:jc w:val="both"/>
         <w:rPr>
           <w:rFonts w:ascii="Century Schoolbook" w:hAnsi="Century Schoolbook" w:cs="Century Schoolbook" w:eastAsia="Century Schoolbook"/>
           <w:color w:val="auto"/>
@@ -1610,7 +1599,7 @@
       <w:pPr>
         <w:spacing w:before="0" w:after="0" w:line="240"/>
         <w:ind w:right="0" w:left="0" w:firstLine="0"/>
-        <w:jc w:val="left"/>
+        <w:jc w:val="both"/>
         <w:rPr>
           <w:rFonts w:ascii="Century Schoolbook" w:hAnsi="Century Schoolbook" w:cs="Century Schoolbook" w:eastAsia="Century Schoolbook"/>
           <w:color w:val="auto"/>
@@ -1636,7 +1625,7 @@
       <w:pPr>
         <w:spacing w:before="0" w:after="0" w:line="240"/>
         <w:ind w:right="0" w:left="0" w:firstLine="0"/>
-        <w:jc w:val="left"/>
+        <w:jc w:val="both"/>
         <w:rPr>
           <w:rFonts w:ascii="Century Schoolbook" w:hAnsi="Century Schoolbook" w:cs="Century Schoolbook" w:eastAsia="Century Schoolbook"/>
           <w:color w:val="auto"/>
@@ -1662,7 +1651,7 @@
       <w:pPr>
         <w:spacing w:before="0" w:after="0" w:line="240"/>
         <w:ind w:right="0" w:left="0" w:firstLine="0"/>
-        <w:jc w:val="left"/>
+        <w:jc w:val="both"/>
         <w:rPr>
           <w:rFonts w:ascii="Century Schoolbook" w:hAnsi="Century Schoolbook" w:cs="Century Schoolbook" w:eastAsia="Century Schoolbook"/>
           <w:color w:val="auto"/>
@@ -1688,22 +1677,22 @@
       <w:pPr>
         <w:spacing w:before="0" w:after="0" w:line="240"/>
         <w:ind w:right="0" w:left="0" w:firstLine="0"/>
-        <w:jc w:val="left"/>
-        <w:rPr>
-          <w:rFonts w:ascii="Century Schoolbook" w:hAnsi="Century Schoolbook" w:cs="Century Schoolbook" w:eastAsia="Century Schoolbook"/>
-          <w:color w:val="auto"/>
-          <w:spacing w:val="0"/>
-          <w:position w:val="0"/>
-          <w:sz w:val="22"/>
-          <w:shd w:fill="auto" w:val="clear"/>
-        </w:rPr>
-      </w:pPr>
-    </w:p>
-    <w:p>
-      <w:pPr>
-        <w:spacing w:before="0" w:after="0" w:line="240"/>
-        <w:ind w:right="0" w:left="0" w:firstLine="0"/>
-        <w:jc w:val="left"/>
+        <w:jc w:val="both"/>
+        <w:rPr>
+          <w:rFonts w:ascii="Century Schoolbook" w:hAnsi="Century Schoolbook" w:cs="Century Schoolbook" w:eastAsia="Century Schoolbook"/>
+          <w:color w:val="auto"/>
+          <w:spacing w:val="0"/>
+          <w:position w:val="0"/>
+          <w:sz w:val="22"/>
+          <w:shd w:fill="auto" w:val="clear"/>
+        </w:rPr>
+      </w:pPr>
+    </w:p>
+    <w:p>
+      <w:pPr>
+        <w:spacing w:before="0" w:after="0" w:line="240"/>
+        <w:ind w:right="0" w:left="0" w:firstLine="0"/>
+        <w:jc w:val="both"/>
         <w:rPr>
           <w:rFonts w:ascii="Century Schoolbook" w:hAnsi="Century Schoolbook" w:cs="Century Schoolbook" w:eastAsia="Century Schoolbook"/>
           <w:color w:val="auto"/>
@@ -1729,7 +1718,7 @@
       <w:pPr>
         <w:spacing w:before="0" w:after="0" w:line="240"/>
         <w:ind w:right="0" w:left="0" w:firstLine="0"/>
-        <w:jc w:val="left"/>
+        <w:jc w:val="both"/>
         <w:rPr>
           <w:rFonts w:ascii="Century Schoolbook" w:hAnsi="Century Schoolbook" w:cs="Century Schoolbook" w:eastAsia="Century Schoolbook"/>
           <w:color w:val="auto"/>
@@ -1755,22 +1744,22 @@
       <w:pPr>
         <w:spacing w:before="0" w:after="0" w:line="240"/>
         <w:ind w:right="0" w:left="0" w:firstLine="0"/>
-        <w:jc w:val="left"/>
-        <w:rPr>
-          <w:rFonts w:ascii="Century Schoolbook" w:hAnsi="Century Schoolbook" w:cs="Century Schoolbook" w:eastAsia="Century Schoolbook"/>
-          <w:color w:val="auto"/>
-          <w:spacing w:val="0"/>
-          <w:position w:val="0"/>
-          <w:sz w:val="22"/>
-          <w:shd w:fill="auto" w:val="clear"/>
-        </w:rPr>
-      </w:pPr>
-    </w:p>
-    <w:p>
-      <w:pPr>
-        <w:spacing w:before="0" w:after="0" w:line="240"/>
-        <w:ind w:right="0" w:left="0" w:firstLine="0"/>
-        <w:jc w:val="left"/>
+        <w:jc w:val="both"/>
+        <w:rPr>
+          <w:rFonts w:ascii="Century Schoolbook" w:hAnsi="Century Schoolbook" w:cs="Century Schoolbook" w:eastAsia="Century Schoolbook"/>
+          <w:color w:val="auto"/>
+          <w:spacing w:val="0"/>
+          <w:position w:val="0"/>
+          <w:sz w:val="22"/>
+          <w:shd w:fill="auto" w:val="clear"/>
+        </w:rPr>
+      </w:pPr>
+    </w:p>
+    <w:p>
+      <w:pPr>
+        <w:spacing w:before="0" w:after="0" w:line="240"/>
+        <w:ind w:right="0" w:left="0" w:firstLine="0"/>
+        <w:jc w:val="both"/>
         <w:rPr>
           <w:rFonts w:ascii="Century Schoolbook" w:hAnsi="Century Schoolbook" w:cs="Century Schoolbook" w:eastAsia="Century Schoolbook"/>
           <w:color w:val="auto"/>
@@ -1796,7 +1785,7 @@
       <w:pPr>
         <w:spacing w:before="0" w:after="0" w:line="240"/>
         <w:ind w:right="0" w:left="0" w:firstLine="0"/>
-        <w:jc w:val="left"/>
+        <w:jc w:val="both"/>
         <w:rPr>
           <w:rFonts w:ascii="Century Schoolbook" w:hAnsi="Century Schoolbook" w:cs="Century Schoolbook" w:eastAsia="Century Schoolbook"/>
           <w:color w:val="auto"/>
@@ -1822,7 +1811,7 @@
       <w:pPr>
         <w:spacing w:before="0" w:after="0" w:line="240"/>
         <w:ind w:right="0" w:left="0" w:firstLine="0"/>
-        <w:jc w:val="left"/>
+        <w:jc w:val="both"/>
         <w:rPr>
           <w:rFonts w:ascii="Century Schoolbook" w:hAnsi="Century Schoolbook" w:cs="Century Schoolbook" w:eastAsia="Century Schoolbook"/>
           <w:color w:val="auto"/>
@@ -1848,37 +1837,37 @@
       <w:pPr>
         <w:spacing w:before="0" w:after="0" w:line="240"/>
         <w:ind w:right="0" w:left="0" w:firstLine="0"/>
-        <w:jc w:val="left"/>
-        <w:rPr>
-          <w:rFonts w:ascii="Century Schoolbook" w:hAnsi="Century Schoolbook" w:cs="Century Schoolbook" w:eastAsia="Century Schoolbook"/>
-          <w:color w:val="auto"/>
-          <w:spacing w:val="0"/>
-          <w:position w:val="0"/>
-          <w:sz w:val="22"/>
-          <w:shd w:fill="auto" w:val="clear"/>
-        </w:rPr>
-      </w:pPr>
-    </w:p>
-    <w:p>
-      <w:pPr>
-        <w:spacing w:before="0" w:after="0" w:line="240"/>
-        <w:ind w:right="0" w:left="0" w:firstLine="0"/>
-        <w:jc w:val="left"/>
-        <w:rPr>
-          <w:rFonts w:ascii="Century Schoolbook" w:hAnsi="Century Schoolbook" w:cs="Century Schoolbook" w:eastAsia="Century Schoolbook"/>
-          <w:color w:val="auto"/>
-          <w:spacing w:val="0"/>
-          <w:position w:val="0"/>
-          <w:sz w:val="22"/>
-          <w:shd w:fill="auto" w:val="clear"/>
-        </w:rPr>
-      </w:pPr>
-    </w:p>
-    <w:p>
-      <w:pPr>
-        <w:spacing w:before="0" w:after="0" w:line="240"/>
-        <w:ind w:right="0" w:left="0" w:firstLine="0"/>
-        <w:jc w:val="left"/>
+        <w:jc w:val="both"/>
+        <w:rPr>
+          <w:rFonts w:ascii="Century Schoolbook" w:hAnsi="Century Schoolbook" w:cs="Century Schoolbook" w:eastAsia="Century Schoolbook"/>
+          <w:color w:val="auto"/>
+          <w:spacing w:val="0"/>
+          <w:position w:val="0"/>
+          <w:sz w:val="22"/>
+          <w:shd w:fill="auto" w:val="clear"/>
+        </w:rPr>
+      </w:pPr>
+    </w:p>
+    <w:p>
+      <w:pPr>
+        <w:spacing w:before="0" w:after="0" w:line="240"/>
+        <w:ind w:right="0" w:left="0" w:firstLine="0"/>
+        <w:jc w:val="both"/>
+        <w:rPr>
+          <w:rFonts w:ascii="Century Schoolbook" w:hAnsi="Century Schoolbook" w:cs="Century Schoolbook" w:eastAsia="Century Schoolbook"/>
+          <w:color w:val="auto"/>
+          <w:spacing w:val="0"/>
+          <w:position w:val="0"/>
+          <w:sz w:val="22"/>
+          <w:shd w:fill="auto" w:val="clear"/>
+        </w:rPr>
+      </w:pPr>
+    </w:p>
+    <w:p>
+      <w:pPr>
+        <w:spacing w:before="0" w:after="0" w:line="240"/>
+        <w:ind w:right="0" w:left="0" w:firstLine="0"/>
+        <w:jc w:val="both"/>
         <w:rPr>
           <w:rFonts w:ascii="Century Schoolbook" w:hAnsi="Century Schoolbook" w:cs="Century Schoolbook" w:eastAsia="Century Schoolbook"/>
           <w:color w:val="auto"/>
@@ -1904,7 +1893,7 @@
       <w:pPr>
         <w:spacing w:before="0" w:after="0" w:line="240"/>
         <w:ind w:right="0" w:left="0" w:firstLine="0"/>
-        <w:jc w:val="left"/>
+        <w:jc w:val="both"/>
         <w:rPr>
           <w:rFonts w:ascii="Century Schoolbook" w:hAnsi="Century Schoolbook" w:cs="Century Schoolbook" w:eastAsia="Century Schoolbook"/>
           <w:color w:val="auto"/>
@@ -1930,7 +1919,7 @@
       <w:pPr>
         <w:spacing w:before="0" w:after="0" w:line="240"/>
         <w:ind w:right="0" w:left="0" w:firstLine="0"/>
-        <w:jc w:val="left"/>
+        <w:jc w:val="both"/>
         <w:rPr>
           <w:rFonts w:ascii="Century Schoolbook" w:hAnsi="Century Schoolbook" w:cs="Century Schoolbook" w:eastAsia="Century Schoolbook"/>
           <w:color w:val="auto"/>
@@ -1956,22 +1945,22 @@
       <w:pPr>
         <w:spacing w:before="0" w:after="0" w:line="240"/>
         <w:ind w:right="0" w:left="0" w:firstLine="0"/>
-        <w:jc w:val="left"/>
-        <w:rPr>
-          <w:rFonts w:ascii="Century Schoolbook" w:hAnsi="Century Schoolbook" w:cs="Century Schoolbook" w:eastAsia="Century Schoolbook"/>
-          <w:color w:val="auto"/>
-          <w:spacing w:val="0"/>
-          <w:position w:val="0"/>
-          <w:sz w:val="22"/>
-          <w:shd w:fill="auto" w:val="clear"/>
-        </w:rPr>
-      </w:pPr>
-    </w:p>
-    <w:p>
-      <w:pPr>
-        <w:spacing w:before="0" w:after="0" w:line="240"/>
-        <w:ind w:right="0" w:left="0" w:firstLine="0"/>
-        <w:jc w:val="left"/>
+        <w:jc w:val="both"/>
+        <w:rPr>
+          <w:rFonts w:ascii="Century Schoolbook" w:hAnsi="Century Schoolbook" w:cs="Century Schoolbook" w:eastAsia="Century Schoolbook"/>
+          <w:color w:val="auto"/>
+          <w:spacing w:val="0"/>
+          <w:position w:val="0"/>
+          <w:sz w:val="22"/>
+          <w:shd w:fill="auto" w:val="clear"/>
+        </w:rPr>
+      </w:pPr>
+    </w:p>
+    <w:p>
+      <w:pPr>
+        <w:spacing w:before="0" w:after="0" w:line="240"/>
+        <w:ind w:right="0" w:left="0" w:firstLine="0"/>
+        <w:jc w:val="both"/>
         <w:rPr>
           <w:rFonts w:ascii="Century Schoolbook" w:hAnsi="Century Schoolbook" w:cs="Century Schoolbook" w:eastAsia="Century Schoolbook"/>
           <w:color w:val="auto"/>
@@ -1998,22 +1987,22 @@
       <w:pPr>
         <w:spacing w:before="0" w:after="0" w:line="240"/>
         <w:ind w:right="0" w:left="0" w:firstLine="0"/>
-        <w:jc w:val="left"/>
-        <w:rPr>
-          <w:rFonts w:ascii="Century Schoolbook" w:hAnsi="Century Schoolbook" w:cs="Century Schoolbook" w:eastAsia="Century Schoolbook"/>
-          <w:color w:val="auto"/>
-          <w:spacing w:val="0"/>
-          <w:position w:val="0"/>
-          <w:sz w:val="22"/>
-          <w:shd w:fill="auto" w:val="clear"/>
-        </w:rPr>
-      </w:pPr>
-    </w:p>
-    <w:p>
-      <w:pPr>
-        <w:spacing w:before="0" w:after="0" w:line="240"/>
-        <w:ind w:right="0" w:left="0" w:firstLine="0"/>
-        <w:jc w:val="left"/>
+        <w:jc w:val="both"/>
+        <w:rPr>
+          <w:rFonts w:ascii="Century Schoolbook" w:hAnsi="Century Schoolbook" w:cs="Century Schoolbook" w:eastAsia="Century Schoolbook"/>
+          <w:color w:val="auto"/>
+          <w:spacing w:val="0"/>
+          <w:position w:val="0"/>
+          <w:sz w:val="22"/>
+          <w:shd w:fill="auto" w:val="clear"/>
+        </w:rPr>
+      </w:pPr>
+    </w:p>
+    <w:p>
+      <w:pPr>
+        <w:spacing w:before="0" w:after="0" w:line="240"/>
+        <w:ind w:right="0" w:left="0" w:firstLine="0"/>
+        <w:jc w:val="both"/>
         <w:rPr>
           <w:rFonts w:ascii="Century Schoolbook" w:hAnsi="Century Schoolbook" w:cs="Century Schoolbook" w:eastAsia="Century Schoolbook"/>
           <w:color w:val="auto"/>
@@ -2039,7 +2028,7 @@
       <w:pPr>
         <w:spacing w:before="0" w:after="0" w:line="240"/>
         <w:ind w:right="0" w:left="0" w:firstLine="0"/>
-        <w:jc w:val="left"/>
+        <w:jc w:val="both"/>
         <w:rPr>
           <w:rFonts w:ascii="Century Schoolbook" w:hAnsi="Century Schoolbook" w:cs="Century Schoolbook" w:eastAsia="Century Schoolbook"/>
           <w:color w:val="auto"/>
@@ -2065,22 +2054,22 @@
       <w:pPr>
         <w:spacing w:before="0" w:after="0" w:line="240"/>
         <w:ind w:right="0" w:left="0" w:firstLine="0"/>
-        <w:jc w:val="left"/>
-        <w:rPr>
-          <w:rFonts w:ascii="Century Schoolbook" w:hAnsi="Century Schoolbook" w:cs="Century Schoolbook" w:eastAsia="Century Schoolbook"/>
-          <w:color w:val="auto"/>
-          <w:spacing w:val="0"/>
-          <w:position w:val="0"/>
-          <w:sz w:val="22"/>
-          <w:shd w:fill="auto" w:val="clear"/>
-        </w:rPr>
-      </w:pPr>
-    </w:p>
-    <w:p>
-      <w:pPr>
-        <w:spacing w:before="0" w:after="0" w:line="240"/>
-        <w:ind w:right="0" w:left="0" w:firstLine="0"/>
-        <w:jc w:val="left"/>
+        <w:jc w:val="both"/>
+        <w:rPr>
+          <w:rFonts w:ascii="Century Schoolbook" w:hAnsi="Century Schoolbook" w:cs="Century Schoolbook" w:eastAsia="Century Schoolbook"/>
+          <w:color w:val="auto"/>
+          <w:spacing w:val="0"/>
+          <w:position w:val="0"/>
+          <w:sz w:val="22"/>
+          <w:shd w:fill="auto" w:val="clear"/>
+        </w:rPr>
+      </w:pPr>
+    </w:p>
+    <w:p>
+      <w:pPr>
+        <w:spacing w:before="0" w:after="0" w:line="240"/>
+        <w:ind w:right="0" w:left="0" w:firstLine="0"/>
+        <w:jc w:val="both"/>
         <w:rPr>
           <w:rFonts w:ascii="Century Schoolbook" w:hAnsi="Century Schoolbook" w:cs="Century Schoolbook" w:eastAsia="Century Schoolbook"/>
           <w:color w:val="auto"/>
@@ -2106,7 +2095,7 @@
       <w:pPr>
         <w:spacing w:before="0" w:after="0" w:line="240"/>
         <w:ind w:right="0" w:left="0" w:firstLine="0"/>
-        <w:jc w:val="left"/>
+        <w:jc w:val="both"/>
         <w:rPr>
           <w:rFonts w:ascii="Century Schoolbook" w:hAnsi="Century Schoolbook" w:cs="Century Schoolbook" w:eastAsia="Century Schoolbook"/>
           <w:color w:val="auto"/>
@@ -2132,22 +2121,22 @@
       <w:pPr>
         <w:spacing w:before="0" w:after="0" w:line="240"/>
         <w:ind w:right="0" w:left="0" w:firstLine="0"/>
-        <w:jc w:val="left"/>
-        <w:rPr>
-          <w:rFonts w:ascii="Century Schoolbook" w:hAnsi="Century Schoolbook" w:cs="Century Schoolbook" w:eastAsia="Century Schoolbook"/>
-          <w:color w:val="auto"/>
-          <w:spacing w:val="0"/>
-          <w:position w:val="0"/>
-          <w:sz w:val="22"/>
-          <w:shd w:fill="auto" w:val="clear"/>
-        </w:rPr>
-      </w:pPr>
-    </w:p>
-    <w:p>
-      <w:pPr>
-        <w:spacing w:before="0" w:after="0" w:line="240"/>
-        <w:ind w:right="0" w:left="0" w:firstLine="0"/>
-        <w:jc w:val="left"/>
+        <w:jc w:val="both"/>
+        <w:rPr>
+          <w:rFonts w:ascii="Century Schoolbook" w:hAnsi="Century Schoolbook" w:cs="Century Schoolbook" w:eastAsia="Century Schoolbook"/>
+          <w:color w:val="auto"/>
+          <w:spacing w:val="0"/>
+          <w:position w:val="0"/>
+          <w:sz w:val="22"/>
+          <w:shd w:fill="auto" w:val="clear"/>
+        </w:rPr>
+      </w:pPr>
+    </w:p>
+    <w:p>
+      <w:pPr>
+        <w:spacing w:before="0" w:after="0" w:line="240"/>
+        <w:ind w:right="0" w:left="0" w:firstLine="0"/>
+        <w:jc w:val="both"/>
         <w:rPr>
           <w:rFonts w:ascii="Century Schoolbook" w:hAnsi="Century Schoolbook" w:cs="Century Schoolbook" w:eastAsia="Century Schoolbook"/>
           <w:color w:val="auto"/>
@@ -2173,7 +2162,7 @@
       <w:pPr>
         <w:spacing w:before="0" w:after="0" w:line="240"/>
         <w:ind w:right="0" w:left="0" w:firstLine="0"/>
-        <w:jc w:val="left"/>
+        <w:jc w:val="both"/>
         <w:rPr>
           <w:rFonts w:ascii="Century Schoolbook" w:hAnsi="Century Schoolbook" w:cs="Century Schoolbook" w:eastAsia="Century Schoolbook"/>
           <w:color w:val="auto"/>
@@ -2199,22 +2188,22 @@
       <w:pPr>
         <w:spacing w:before="0" w:after="0" w:line="240"/>
         <w:ind w:right="0" w:left="0" w:firstLine="0"/>
-        <w:jc w:val="left"/>
-        <w:rPr>
-          <w:rFonts w:ascii="Century Schoolbook" w:hAnsi="Century Schoolbook" w:cs="Century Schoolbook" w:eastAsia="Century Schoolbook"/>
-          <w:color w:val="auto"/>
-          <w:spacing w:val="0"/>
-          <w:position w:val="0"/>
-          <w:sz w:val="22"/>
-          <w:shd w:fill="auto" w:val="clear"/>
-        </w:rPr>
-      </w:pPr>
-    </w:p>
-    <w:p>
-      <w:pPr>
-        <w:spacing w:before="0" w:after="0" w:line="240"/>
-        <w:ind w:right="0" w:left="0" w:firstLine="0"/>
-        <w:jc w:val="left"/>
+        <w:jc w:val="both"/>
+        <w:rPr>
+          <w:rFonts w:ascii="Century Schoolbook" w:hAnsi="Century Schoolbook" w:cs="Century Schoolbook" w:eastAsia="Century Schoolbook"/>
+          <w:color w:val="auto"/>
+          <w:spacing w:val="0"/>
+          <w:position w:val="0"/>
+          <w:sz w:val="22"/>
+          <w:shd w:fill="auto" w:val="clear"/>
+        </w:rPr>
+      </w:pPr>
+    </w:p>
+    <w:p>
+      <w:pPr>
+        <w:spacing w:before="0" w:after="0" w:line="240"/>
+        <w:ind w:right="0" w:left="0" w:firstLine="0"/>
+        <w:jc w:val="both"/>
         <w:rPr>
           <w:rFonts w:ascii="Century Schoolbook" w:hAnsi="Century Schoolbook" w:cs="Century Schoolbook" w:eastAsia="Century Schoolbook"/>
           <w:color w:val="auto"/>
@@ -2240,7 +2229,7 @@
       <w:pPr>
         <w:spacing w:before="0" w:after="0" w:line="240"/>
         <w:ind w:right="0" w:left="0" w:firstLine="0"/>
-        <w:jc w:val="left"/>
+        <w:jc w:val="both"/>
         <w:rPr>
           <w:rFonts w:ascii="Century Schoolbook" w:hAnsi="Century Schoolbook" w:cs="Century Schoolbook" w:eastAsia="Century Schoolbook"/>
           <w:color w:val="auto"/>
@@ -2266,22 +2255,22 @@
       <w:pPr>
         <w:spacing w:before="0" w:after="0" w:line="240"/>
         <w:ind w:right="0" w:left="0" w:firstLine="0"/>
-        <w:jc w:val="left"/>
-        <w:rPr>
-          <w:rFonts w:ascii="Century Schoolbook" w:hAnsi="Century Schoolbook" w:cs="Century Schoolbook" w:eastAsia="Century Schoolbook"/>
-          <w:color w:val="auto"/>
-          <w:spacing w:val="0"/>
-          <w:position w:val="0"/>
-          <w:sz w:val="22"/>
-          <w:shd w:fill="auto" w:val="clear"/>
-        </w:rPr>
-      </w:pPr>
-    </w:p>
-    <w:p>
-      <w:pPr>
-        <w:spacing w:before="0" w:after="0" w:line="240"/>
-        <w:ind w:right="0" w:left="0" w:firstLine="0"/>
-        <w:jc w:val="left"/>
+        <w:jc w:val="both"/>
+        <w:rPr>
+          <w:rFonts w:ascii="Century Schoolbook" w:hAnsi="Century Schoolbook" w:cs="Century Schoolbook" w:eastAsia="Century Schoolbook"/>
+          <w:color w:val="auto"/>
+          <w:spacing w:val="0"/>
+          <w:position w:val="0"/>
+          <w:sz w:val="22"/>
+          <w:shd w:fill="auto" w:val="clear"/>
+        </w:rPr>
+      </w:pPr>
+    </w:p>
+    <w:p>
+      <w:pPr>
+        <w:spacing w:before="0" w:after="0" w:line="240"/>
+        <w:ind w:right="0" w:left="0" w:firstLine="0"/>
+        <w:jc w:val="both"/>
         <w:rPr>
           <w:rFonts w:ascii="Century Schoolbook" w:hAnsi="Century Schoolbook" w:cs="Century Schoolbook" w:eastAsia="Century Schoolbook"/>
           <w:color w:val="auto"/>
@@ -2307,7 +2296,7 @@
       <w:pPr>
         <w:spacing w:before="0" w:after="0" w:line="240"/>
         <w:ind w:right="0" w:left="0" w:firstLine="0"/>
-        <w:jc w:val="left"/>
+        <w:jc w:val="both"/>
         <w:rPr>
           <w:rFonts w:ascii="Century Schoolbook" w:hAnsi="Century Schoolbook" w:cs="Century Schoolbook" w:eastAsia="Century Schoolbook"/>
           <w:color w:val="auto"/>
@@ -2333,22 +2322,22 @@
       <w:pPr>
         <w:spacing w:before="0" w:after="0" w:line="240"/>
         <w:ind w:right="0" w:left="0" w:firstLine="0"/>
-        <w:jc w:val="left"/>
-        <w:rPr>
-          <w:rFonts w:ascii="Century Schoolbook" w:hAnsi="Century Schoolbook" w:cs="Century Schoolbook" w:eastAsia="Century Schoolbook"/>
-          <w:color w:val="auto"/>
-          <w:spacing w:val="0"/>
-          <w:position w:val="0"/>
-          <w:sz w:val="22"/>
-          <w:shd w:fill="auto" w:val="clear"/>
-        </w:rPr>
-      </w:pPr>
-    </w:p>
-    <w:p>
-      <w:pPr>
-        <w:spacing w:before="0" w:after="0" w:line="240"/>
-        <w:ind w:right="0" w:left="0" w:firstLine="0"/>
-        <w:jc w:val="left"/>
+        <w:jc w:val="both"/>
+        <w:rPr>
+          <w:rFonts w:ascii="Century Schoolbook" w:hAnsi="Century Schoolbook" w:cs="Century Schoolbook" w:eastAsia="Century Schoolbook"/>
+          <w:color w:val="auto"/>
+          <w:spacing w:val="0"/>
+          <w:position w:val="0"/>
+          <w:sz w:val="22"/>
+          <w:shd w:fill="auto" w:val="clear"/>
+        </w:rPr>
+      </w:pPr>
+    </w:p>
+    <w:p>
+      <w:pPr>
+        <w:spacing w:before="0" w:after="0" w:line="240"/>
+        <w:ind w:right="0" w:left="0" w:firstLine="0"/>
+        <w:jc w:val="both"/>
         <w:rPr>
           <w:rFonts w:ascii="Century Schoolbook" w:hAnsi="Century Schoolbook" w:cs="Century Schoolbook" w:eastAsia="Century Schoolbook"/>
           <w:color w:val="auto"/>
@@ -2374,7 +2363,7 @@
       <w:pPr>
         <w:spacing w:before="0" w:after="0" w:line="240"/>
         <w:ind w:right="0" w:left="0" w:firstLine="0"/>
-        <w:jc w:val="left"/>
+        <w:jc w:val="both"/>
         <w:rPr>
           <w:rFonts w:ascii="Century Schoolbook" w:hAnsi="Century Schoolbook" w:cs="Century Schoolbook" w:eastAsia="Century Schoolbook"/>
           <w:color w:val="auto"/>
@@ -2400,34 +2389,34 @@
       <w:pPr>
         <w:spacing w:before="0" w:after="0" w:line="240"/>
         <w:ind w:right="0" w:left="0" w:firstLine="0"/>
-        <w:jc w:val="left"/>
-        <w:rPr>
-          <w:rFonts w:ascii="Century Schoolbook" w:hAnsi="Century Schoolbook" w:cs="Century Schoolbook" w:eastAsia="Century Schoolbook"/>
-          <w:color w:val="auto"/>
-          <w:spacing w:val="0"/>
-          <w:position w:val="0"/>
-          <w:sz w:val="22"/>
-          <w:shd w:fill="auto" w:val="clear"/>
-        </w:rPr>
-      </w:pPr>
-    </w:p>
-    <w:p>
-      <w:pPr>
-        <w:spacing w:before="0" w:after="0" w:line="240"/>
-        <w:ind w:right="0" w:left="0" w:firstLine="0"/>
-        <w:jc w:val="left"/>
-        <w:rPr>
-          <w:rFonts w:ascii="Century Schoolbook" w:hAnsi="Century Schoolbook" w:cs="Century Schoolbook" w:eastAsia="Century Schoolbook"/>
-          <w:color w:val="auto"/>
-          <w:spacing w:val="0"/>
-          <w:position w:val="0"/>
-          <w:sz w:val="22"/>
-          <w:shd w:fill="auto" w:val="clear"/>
-        </w:rPr>
-      </w:pPr>
-      <w:r>
-        <w:object w:dxaOrig="8726" w:dyaOrig="4110">
-          <v:rect xmlns:o="urn:schemas-microsoft-com:office:office" xmlns:v="urn:schemas-microsoft-com:vml" id="rectole0000000000" style="width:436.300000pt;height:205.500000pt" o:preferrelative="t" o:ole="">
+        <w:jc w:val="both"/>
+        <w:rPr>
+          <w:rFonts w:ascii="Century Schoolbook" w:hAnsi="Century Schoolbook" w:cs="Century Schoolbook" w:eastAsia="Century Schoolbook"/>
+          <w:color w:val="auto"/>
+          <w:spacing w:val="0"/>
+          <w:position w:val="0"/>
+          <w:sz w:val="22"/>
+          <w:shd w:fill="auto" w:val="clear"/>
+        </w:rPr>
+      </w:pPr>
+    </w:p>
+    <w:p>
+      <w:pPr>
+        <w:spacing w:before="0" w:after="0" w:line="240"/>
+        <w:ind w:right="0" w:left="0" w:firstLine="0"/>
+        <w:jc w:val="both"/>
+        <w:rPr>
+          <w:rFonts w:ascii="Century Schoolbook" w:hAnsi="Century Schoolbook" w:cs="Century Schoolbook" w:eastAsia="Century Schoolbook"/>
+          <w:color w:val="auto"/>
+          <w:spacing w:val="0"/>
+          <w:position w:val="0"/>
+          <w:sz w:val="22"/>
+          <w:shd w:fill="auto" w:val="clear"/>
+        </w:rPr>
+      </w:pPr>
+      <w:r>
+        <w:object w:dxaOrig="8827" w:dyaOrig="4170">
+          <v:rect xmlns:o="urn:schemas-microsoft-com:office:office" xmlns:v="urn:schemas-microsoft-com:vml" id="rectole0000000000" style="width:441.350000pt;height:208.500000pt" o:preferrelative="t" o:ole="">
             <o:lock v:ext="edit"/>
             <v:imagedata xmlns:r="http://schemas.openxmlformats.org/officeDocument/2006/relationships" r:id="docRId1" o:title=""/>
           </v:rect>
@@ -2439,52 +2428,52 @@
       <w:pPr>
         <w:spacing w:before="0" w:after="0" w:line="240"/>
         <w:ind w:right="0" w:left="0" w:firstLine="0"/>
-        <w:jc w:val="left"/>
-        <w:rPr>
-          <w:rFonts w:ascii="Century Schoolbook" w:hAnsi="Century Schoolbook" w:cs="Century Schoolbook" w:eastAsia="Century Schoolbook"/>
-          <w:color w:val="auto"/>
-          <w:spacing w:val="0"/>
-          <w:position w:val="0"/>
-          <w:sz w:val="22"/>
-          <w:shd w:fill="auto" w:val="clear"/>
-        </w:rPr>
-      </w:pPr>
-    </w:p>
-    <w:p>
-      <w:pPr>
-        <w:spacing w:before="0" w:after="0" w:line="240"/>
-        <w:ind w:right="0" w:left="0" w:firstLine="0"/>
-        <w:jc w:val="left"/>
-        <w:rPr>
-          <w:rFonts w:ascii="Century Schoolbook" w:hAnsi="Century Schoolbook" w:cs="Century Schoolbook" w:eastAsia="Century Schoolbook"/>
-          <w:color w:val="auto"/>
-          <w:spacing w:val="0"/>
-          <w:position w:val="0"/>
-          <w:sz w:val="22"/>
-          <w:shd w:fill="auto" w:val="clear"/>
-        </w:rPr>
-      </w:pPr>
-    </w:p>
-    <w:p>
-      <w:pPr>
-        <w:spacing w:before="0" w:after="0" w:line="240"/>
-        <w:ind w:right="0" w:left="0" w:firstLine="0"/>
-        <w:jc w:val="left"/>
-        <w:rPr>
-          <w:rFonts w:ascii="Century Schoolbook" w:hAnsi="Century Schoolbook" w:cs="Century Schoolbook" w:eastAsia="Century Schoolbook"/>
-          <w:color w:val="auto"/>
-          <w:spacing w:val="0"/>
-          <w:position w:val="0"/>
-          <w:sz w:val="22"/>
-          <w:shd w:fill="auto" w:val="clear"/>
-        </w:rPr>
-      </w:pPr>
-    </w:p>
-    <w:p>
-      <w:pPr>
-        <w:spacing w:before="0" w:after="0" w:line="240"/>
-        <w:ind w:right="0" w:left="0" w:firstLine="0"/>
-        <w:jc w:val="left"/>
+        <w:jc w:val="both"/>
+        <w:rPr>
+          <w:rFonts w:ascii="Century Schoolbook" w:hAnsi="Century Schoolbook" w:cs="Century Schoolbook" w:eastAsia="Century Schoolbook"/>
+          <w:color w:val="auto"/>
+          <w:spacing w:val="0"/>
+          <w:position w:val="0"/>
+          <w:sz w:val="22"/>
+          <w:shd w:fill="auto" w:val="clear"/>
+        </w:rPr>
+      </w:pPr>
+    </w:p>
+    <w:p>
+      <w:pPr>
+        <w:spacing w:before="0" w:after="0" w:line="240"/>
+        <w:ind w:right="0" w:left="0" w:firstLine="0"/>
+        <w:jc w:val="both"/>
+        <w:rPr>
+          <w:rFonts w:ascii="Century Schoolbook" w:hAnsi="Century Schoolbook" w:cs="Century Schoolbook" w:eastAsia="Century Schoolbook"/>
+          <w:color w:val="auto"/>
+          <w:spacing w:val="0"/>
+          <w:position w:val="0"/>
+          <w:sz w:val="22"/>
+          <w:shd w:fill="auto" w:val="clear"/>
+        </w:rPr>
+      </w:pPr>
+    </w:p>
+    <w:p>
+      <w:pPr>
+        <w:spacing w:before="0" w:after="0" w:line="240"/>
+        <w:ind w:right="0" w:left="0" w:firstLine="0"/>
+        <w:jc w:val="both"/>
+        <w:rPr>
+          <w:rFonts w:ascii="Century Schoolbook" w:hAnsi="Century Schoolbook" w:cs="Century Schoolbook" w:eastAsia="Century Schoolbook"/>
+          <w:color w:val="auto"/>
+          <w:spacing w:val="0"/>
+          <w:position w:val="0"/>
+          <w:sz w:val="22"/>
+          <w:shd w:fill="auto" w:val="clear"/>
+        </w:rPr>
+      </w:pPr>
+    </w:p>
+    <w:p>
+      <w:pPr>
+        <w:spacing w:before="0" w:after="0" w:line="240"/>
+        <w:ind w:right="0" w:left="0" w:firstLine="0"/>
+        <w:jc w:val="both"/>
         <w:rPr>
           <w:rFonts w:ascii="Century Schoolbook" w:hAnsi="Century Schoolbook" w:cs="Century Schoolbook" w:eastAsia="Century Schoolbook"/>
           <w:color w:val="auto"/>
@@ -2510,7 +2499,7 @@
       <w:pPr>
         <w:spacing w:before="0" w:after="0" w:line="240"/>
         <w:ind w:right="0" w:left="0" w:firstLine="0"/>
-        <w:jc w:val="left"/>
+        <w:jc w:val="both"/>
         <w:rPr>
           <w:rFonts w:ascii="Century Schoolbook" w:hAnsi="Century Schoolbook" w:cs="Century Schoolbook" w:eastAsia="Century Schoolbook"/>
           <w:color w:val="auto"/>
@@ -2536,7 +2525,7 @@
       <w:pPr>
         <w:spacing w:before="0" w:after="0" w:line="240"/>
         <w:ind w:right="0" w:left="0" w:firstLine="0"/>
-        <w:jc w:val="left"/>
+        <w:jc w:val="both"/>
         <w:rPr>
           <w:rFonts w:ascii="Century Schoolbook" w:hAnsi="Century Schoolbook" w:cs="Century Schoolbook" w:eastAsia="Century Schoolbook"/>
           <w:color w:val="auto"/>
@@ -2562,22 +2551,22 @@
       <w:pPr>
         <w:spacing w:before="0" w:after="0" w:line="240"/>
         <w:ind w:right="0" w:left="0" w:firstLine="0"/>
-        <w:jc w:val="left"/>
-        <w:rPr>
-          <w:rFonts w:ascii="Century Schoolbook" w:hAnsi="Century Schoolbook" w:cs="Century Schoolbook" w:eastAsia="Century Schoolbook"/>
-          <w:color w:val="auto"/>
-          <w:spacing w:val="0"/>
-          <w:position w:val="0"/>
-          <w:sz w:val="22"/>
-          <w:shd w:fill="auto" w:val="clear"/>
-        </w:rPr>
-      </w:pPr>
-    </w:p>
-    <w:p>
-      <w:pPr>
-        <w:spacing w:before="0" w:after="0" w:line="240"/>
-        <w:ind w:right="0" w:left="0" w:firstLine="0"/>
-        <w:jc w:val="left"/>
+        <w:jc w:val="both"/>
+        <w:rPr>
+          <w:rFonts w:ascii="Century Schoolbook" w:hAnsi="Century Schoolbook" w:cs="Century Schoolbook" w:eastAsia="Century Schoolbook"/>
+          <w:color w:val="auto"/>
+          <w:spacing w:val="0"/>
+          <w:position w:val="0"/>
+          <w:sz w:val="22"/>
+          <w:shd w:fill="auto" w:val="clear"/>
+        </w:rPr>
+      </w:pPr>
+    </w:p>
+    <w:p>
+      <w:pPr>
+        <w:spacing w:before="0" w:after="0" w:line="240"/>
+        <w:ind w:right="0" w:left="0" w:firstLine="0"/>
+        <w:jc w:val="both"/>
         <w:rPr>
           <w:rFonts w:ascii="Century Schoolbook" w:hAnsi="Century Schoolbook" w:cs="Century Schoolbook" w:eastAsia="Century Schoolbook"/>
           <w:color w:val="auto"/>
@@ -2604,7 +2593,7 @@
       <w:pPr>
         <w:spacing w:before="0" w:after="0" w:line="240"/>
         <w:ind w:right="0" w:left="0" w:firstLine="0"/>
-        <w:jc w:val="left"/>
+        <w:jc w:val="both"/>
         <w:rPr>
           <w:rFonts w:ascii="Century Schoolbook" w:hAnsi="Century Schoolbook" w:cs="Century Schoolbook" w:eastAsia="Century Schoolbook"/>
           <w:color w:val="auto"/>
@@ -2630,34 +2619,34 @@
       <w:pPr>
         <w:spacing w:before="0" w:after="0" w:line="240"/>
         <w:ind w:right="0" w:left="0" w:firstLine="0"/>
-        <w:jc w:val="left"/>
-        <w:rPr>
-          <w:rFonts w:ascii="Century Schoolbook" w:hAnsi="Century Schoolbook" w:cs="Century Schoolbook" w:eastAsia="Century Schoolbook"/>
-          <w:color w:val="auto"/>
-          <w:spacing w:val="0"/>
-          <w:position w:val="0"/>
-          <w:sz w:val="22"/>
-          <w:shd w:fill="auto" w:val="clear"/>
-        </w:rPr>
-      </w:pPr>
-    </w:p>
-    <w:p>
-      <w:pPr>
-        <w:spacing w:before="0" w:after="0" w:line="240"/>
-        <w:ind w:right="0" w:left="0" w:firstLine="0"/>
-        <w:jc w:val="left"/>
-        <w:rPr>
-          <w:rFonts w:ascii="Century Schoolbook" w:hAnsi="Century Schoolbook" w:cs="Century Schoolbook" w:eastAsia="Century Schoolbook"/>
-          <w:color w:val="auto"/>
-          <w:spacing w:val="0"/>
-          <w:position w:val="0"/>
-          <w:sz w:val="22"/>
-          <w:shd w:fill="auto" w:val="clear"/>
-        </w:rPr>
-      </w:pPr>
-      <w:r>
-        <w:object w:dxaOrig="8159" w:dyaOrig="4170">
-          <v:rect xmlns:o="urn:schemas-microsoft-com:office:office" xmlns:v="urn:schemas-microsoft-com:vml" id="rectole0000000001" style="width:407.950000pt;height:208.500000pt" o:preferrelative="t" o:ole="">
+        <w:jc w:val="both"/>
+        <w:rPr>
+          <w:rFonts w:ascii="Century Schoolbook" w:hAnsi="Century Schoolbook" w:cs="Century Schoolbook" w:eastAsia="Century Schoolbook"/>
+          <w:color w:val="auto"/>
+          <w:spacing w:val="0"/>
+          <w:position w:val="0"/>
+          <w:sz w:val="22"/>
+          <w:shd w:fill="auto" w:val="clear"/>
+        </w:rPr>
+      </w:pPr>
+    </w:p>
+    <w:p>
+      <w:pPr>
+        <w:spacing w:before="0" w:after="0" w:line="240"/>
+        <w:ind w:right="0" w:left="0" w:firstLine="0"/>
+        <w:jc w:val="both"/>
+        <w:rPr>
+          <w:rFonts w:ascii="Century Schoolbook" w:hAnsi="Century Schoolbook" w:cs="Century Schoolbook" w:eastAsia="Century Schoolbook"/>
+          <w:color w:val="auto"/>
+          <w:spacing w:val="0"/>
+          <w:position w:val="0"/>
+          <w:sz w:val="22"/>
+          <w:shd w:fill="auto" w:val="clear"/>
+        </w:rPr>
+      </w:pPr>
+      <w:r>
+        <w:object w:dxaOrig="8260" w:dyaOrig="4231">
+          <v:rect xmlns:o="urn:schemas-microsoft-com:office:office" xmlns:v="urn:schemas-microsoft-com:vml" id="rectole0000000001" style="width:413.000000pt;height:211.550000pt" o:preferrelative="t" o:ole="">
             <o:lock v:ext="edit"/>
             <v:imagedata xmlns:r="http://schemas.openxmlformats.org/officeDocument/2006/relationships" r:id="docRId3" o:title=""/>
           </v:rect>
@@ -2669,37 +2658,37 @@
       <w:pPr>
         <w:spacing w:before="0" w:after="0" w:line="240"/>
         <w:ind w:right="0" w:left="0" w:firstLine="0"/>
-        <w:jc w:val="left"/>
-        <w:rPr>
-          <w:rFonts w:ascii="Century Schoolbook" w:hAnsi="Century Schoolbook" w:cs="Century Schoolbook" w:eastAsia="Century Schoolbook"/>
-          <w:color w:val="auto"/>
-          <w:spacing w:val="0"/>
-          <w:position w:val="0"/>
-          <w:sz w:val="22"/>
-          <w:shd w:fill="auto" w:val="clear"/>
-        </w:rPr>
-      </w:pPr>
-    </w:p>
-    <w:p>
-      <w:pPr>
-        <w:spacing w:before="0" w:after="0" w:line="240"/>
-        <w:ind w:right="0" w:left="0" w:firstLine="0"/>
-        <w:jc w:val="left"/>
-        <w:rPr>
-          <w:rFonts w:ascii="Century Schoolbook" w:hAnsi="Century Schoolbook" w:cs="Century Schoolbook" w:eastAsia="Century Schoolbook"/>
-          <w:color w:val="auto"/>
-          <w:spacing w:val="0"/>
-          <w:position w:val="0"/>
-          <w:sz w:val="22"/>
-          <w:shd w:fill="auto" w:val="clear"/>
-        </w:rPr>
-      </w:pPr>
-    </w:p>
-    <w:p>
-      <w:pPr>
-        <w:spacing w:before="0" w:after="0" w:line="240"/>
-        <w:ind w:right="0" w:left="0" w:firstLine="0"/>
-        <w:jc w:val="left"/>
+        <w:jc w:val="both"/>
+        <w:rPr>
+          <w:rFonts w:ascii="Century Schoolbook" w:hAnsi="Century Schoolbook" w:cs="Century Schoolbook" w:eastAsia="Century Schoolbook"/>
+          <w:color w:val="auto"/>
+          <w:spacing w:val="0"/>
+          <w:position w:val="0"/>
+          <w:sz w:val="22"/>
+          <w:shd w:fill="auto" w:val="clear"/>
+        </w:rPr>
+      </w:pPr>
+    </w:p>
+    <w:p>
+      <w:pPr>
+        <w:spacing w:before="0" w:after="0" w:line="240"/>
+        <w:ind w:right="0" w:left="0" w:firstLine="0"/>
+        <w:jc w:val="both"/>
+        <w:rPr>
+          <w:rFonts w:ascii="Century Schoolbook" w:hAnsi="Century Schoolbook" w:cs="Century Schoolbook" w:eastAsia="Century Schoolbook"/>
+          <w:color w:val="auto"/>
+          <w:spacing w:val="0"/>
+          <w:position w:val="0"/>
+          <w:sz w:val="22"/>
+          <w:shd w:fill="auto" w:val="clear"/>
+        </w:rPr>
+      </w:pPr>
+    </w:p>
+    <w:p>
+      <w:pPr>
+        <w:spacing w:before="0" w:after="0" w:line="240"/>
+        <w:ind w:right="0" w:left="0" w:firstLine="0"/>
+        <w:jc w:val="both"/>
         <w:rPr>
           <w:rFonts w:ascii="Century Schoolbook" w:hAnsi="Century Schoolbook" w:cs="Century Schoolbook" w:eastAsia="Century Schoolbook"/>
           <w:color w:val="auto"/>
@@ -2726,7 +2715,7 @@
       <w:pPr>
         <w:spacing w:before="0" w:after="0" w:line="240"/>
         <w:ind w:right="0" w:left="0" w:firstLine="0"/>
-        <w:jc w:val="left"/>
+        <w:jc w:val="both"/>
         <w:rPr>
           <w:rFonts w:ascii="Century Schoolbook" w:hAnsi="Century Schoolbook" w:cs="Century Schoolbook" w:eastAsia="Century Schoolbook"/>
           <w:color w:val="auto"/>
@@ -2752,34 +2741,34 @@
       <w:pPr>
         <w:spacing w:before="0" w:after="0" w:line="240"/>
         <w:ind w:right="0" w:left="0" w:firstLine="0"/>
-        <w:jc w:val="left"/>
-        <w:rPr>
-          <w:rFonts w:ascii="Century Schoolbook" w:hAnsi="Century Schoolbook" w:cs="Century Schoolbook" w:eastAsia="Century Schoolbook"/>
-          <w:color w:val="auto"/>
-          <w:spacing w:val="0"/>
-          <w:position w:val="0"/>
-          <w:sz w:val="22"/>
-          <w:shd w:fill="auto" w:val="clear"/>
-        </w:rPr>
-      </w:pPr>
-    </w:p>
-    <w:p>
-      <w:pPr>
-        <w:spacing w:before="0" w:after="0" w:line="240"/>
-        <w:ind w:right="0" w:left="0" w:firstLine="0"/>
-        <w:jc w:val="left"/>
-        <w:rPr>
-          <w:rFonts w:ascii="Century Schoolbook" w:hAnsi="Century Schoolbook" w:cs="Century Schoolbook" w:eastAsia="Century Schoolbook"/>
-          <w:color w:val="auto"/>
-          <w:spacing w:val="0"/>
-          <w:position w:val="0"/>
-          <w:sz w:val="22"/>
-          <w:shd w:fill="auto" w:val="clear"/>
-        </w:rPr>
-      </w:pPr>
-      <w:r>
-        <w:object w:dxaOrig="8422" w:dyaOrig="3847">
-          <v:rect xmlns:o="urn:schemas-microsoft-com:office:office" xmlns:v="urn:schemas-microsoft-com:vml" id="rectole0000000002" style="width:421.100000pt;height:192.350000pt" o:preferrelative="t" o:ole="">
+        <w:jc w:val="both"/>
+        <w:rPr>
+          <w:rFonts w:ascii="Century Schoolbook" w:hAnsi="Century Schoolbook" w:cs="Century Schoolbook" w:eastAsia="Century Schoolbook"/>
+          <w:color w:val="auto"/>
+          <w:spacing w:val="0"/>
+          <w:position w:val="0"/>
+          <w:sz w:val="22"/>
+          <w:shd w:fill="auto" w:val="clear"/>
+        </w:rPr>
+      </w:pPr>
+    </w:p>
+    <w:p>
+      <w:pPr>
+        <w:spacing w:before="0" w:after="0" w:line="240"/>
+        <w:ind w:right="0" w:left="0" w:firstLine="0"/>
+        <w:jc w:val="both"/>
+        <w:rPr>
+          <w:rFonts w:ascii="Century Schoolbook" w:hAnsi="Century Schoolbook" w:cs="Century Schoolbook" w:eastAsia="Century Schoolbook"/>
+          <w:color w:val="auto"/>
+          <w:spacing w:val="0"/>
+          <w:position w:val="0"/>
+          <w:sz w:val="22"/>
+          <w:shd w:fill="auto" w:val="clear"/>
+        </w:rPr>
+      </w:pPr>
+      <w:r>
+        <w:object w:dxaOrig="8524" w:dyaOrig="3887">
+          <v:rect xmlns:o="urn:schemas-microsoft-com:office:office" xmlns:v="urn:schemas-microsoft-com:vml" id="rectole0000000002" style="width:426.200000pt;height:194.350000pt" o:preferrelative="t" o:ole="">
             <o:lock v:ext="edit"/>
             <v:imagedata xmlns:r="http://schemas.openxmlformats.org/officeDocument/2006/relationships" r:id="docRId5" o:title=""/>
           </v:rect>
@@ -2791,7 +2780,7 @@
       <w:pPr>
         <w:spacing w:before="0" w:after="0" w:line="240"/>
         <w:ind w:right="0" w:left="0" w:firstLine="0"/>
-        <w:jc w:val="left"/>
+        <w:jc w:val="both"/>
         <w:rPr>
           <w:rFonts w:ascii="Century Schoolbook" w:hAnsi="Century Schoolbook" w:cs="Century Schoolbook" w:eastAsia="Century Schoolbook"/>
           <w:b/>
@@ -2807,7 +2796,7 @@
       <w:pPr>
         <w:spacing w:before="0" w:after="0" w:line="240"/>
         <w:ind w:right="0" w:left="0" w:firstLine="0"/>
-        <w:jc w:val="left"/>
+        <w:jc w:val="both"/>
         <w:rPr>
           <w:rFonts w:ascii="Century Schoolbook" w:hAnsi="Century Schoolbook" w:cs="Century Schoolbook" w:eastAsia="Century Schoolbook"/>
           <w:b/>
@@ -2835,7 +2824,7 @@
       <w:pPr>
         <w:spacing w:before="0" w:after="0" w:line="240"/>
         <w:ind w:right="0" w:left="0" w:firstLine="0"/>
-        <w:jc w:val="left"/>
+        <w:jc w:val="both"/>
         <w:rPr>
           <w:rFonts w:ascii="Century Schoolbook" w:hAnsi="Century Schoolbook" w:cs="Century Schoolbook" w:eastAsia="Century Schoolbook"/>
           <w:color w:val="auto"/>
@@ -2861,34 +2850,34 @@
       <w:pPr>
         <w:spacing w:before="0" w:after="0" w:line="240"/>
         <w:ind w:right="0" w:left="0" w:firstLine="0"/>
-        <w:jc w:val="left"/>
-        <w:rPr>
-          <w:rFonts w:ascii="Century Schoolbook" w:hAnsi="Century Schoolbook" w:cs="Century Schoolbook" w:eastAsia="Century Schoolbook"/>
-          <w:color w:val="auto"/>
-          <w:spacing w:val="0"/>
-          <w:position w:val="0"/>
-          <w:sz w:val="22"/>
-          <w:shd w:fill="auto" w:val="clear"/>
-        </w:rPr>
-      </w:pPr>
-    </w:p>
-    <w:p>
-      <w:pPr>
-        <w:spacing w:before="0" w:after="0" w:line="240"/>
-        <w:ind w:right="0" w:left="0" w:firstLine="0"/>
-        <w:jc w:val="left"/>
-        <w:rPr>
-          <w:rFonts w:ascii="Century Schoolbook" w:hAnsi="Century Schoolbook" w:cs="Century Schoolbook" w:eastAsia="Century Schoolbook"/>
-          <w:color w:val="auto"/>
-          <w:spacing w:val="0"/>
-          <w:position w:val="0"/>
-          <w:sz w:val="22"/>
-          <w:shd w:fill="auto" w:val="clear"/>
-        </w:rPr>
-      </w:pPr>
-      <w:r>
-        <w:object w:dxaOrig="8422" w:dyaOrig="4049">
-          <v:rect xmlns:o="urn:schemas-microsoft-com:office:office" xmlns:v="urn:schemas-microsoft-com:vml" id="rectole0000000003" style="width:421.100000pt;height:202.450000pt" o:preferrelative="t" o:ole="">
+        <w:jc w:val="both"/>
+        <w:rPr>
+          <w:rFonts w:ascii="Century Schoolbook" w:hAnsi="Century Schoolbook" w:cs="Century Schoolbook" w:eastAsia="Century Schoolbook"/>
+          <w:color w:val="auto"/>
+          <w:spacing w:val="0"/>
+          <w:position w:val="0"/>
+          <w:sz w:val="22"/>
+          <w:shd w:fill="auto" w:val="clear"/>
+        </w:rPr>
+      </w:pPr>
+    </w:p>
+    <w:p>
+      <w:pPr>
+        <w:spacing w:before="0" w:after="0" w:line="240"/>
+        <w:ind w:right="0" w:left="0" w:firstLine="0"/>
+        <w:jc w:val="both"/>
+        <w:rPr>
+          <w:rFonts w:ascii="Century Schoolbook" w:hAnsi="Century Schoolbook" w:cs="Century Schoolbook" w:eastAsia="Century Schoolbook"/>
+          <w:color w:val="auto"/>
+          <w:spacing w:val="0"/>
+          <w:position w:val="0"/>
+          <w:sz w:val="22"/>
+          <w:shd w:fill="auto" w:val="clear"/>
+        </w:rPr>
+      </w:pPr>
+      <w:r>
+        <w:object w:dxaOrig="8524" w:dyaOrig="4089">
+          <v:rect xmlns:o="urn:schemas-microsoft-com:office:office" xmlns:v="urn:schemas-microsoft-com:vml" id="rectole0000000003" style="width:426.200000pt;height:204.450000pt" o:preferrelative="t" o:ole="">
             <o:lock v:ext="edit"/>
             <v:imagedata xmlns:r="http://schemas.openxmlformats.org/officeDocument/2006/relationships" r:id="docRId7" o:title=""/>
           </v:rect>
@@ -2900,7 +2889,7 @@
       <w:pPr>
         <w:spacing w:before="0" w:after="0" w:line="240"/>
         <w:ind w:right="0" w:left="0" w:firstLine="0"/>
-        <w:jc w:val="left"/>
+        <w:jc w:val="both"/>
         <w:rPr>
           <w:rFonts w:ascii="Century Schoolbook" w:hAnsi="Century Schoolbook" w:cs="Century Schoolbook" w:eastAsia="Century Schoolbook"/>
           <w:color w:val="auto"/>
@@ -2926,22 +2915,22 @@
       <w:pPr>
         <w:spacing w:before="0" w:after="0" w:line="240"/>
         <w:ind w:right="0" w:left="0" w:firstLine="0"/>
-        <w:jc w:val="left"/>
-        <w:rPr>
-          <w:rFonts w:ascii="Century Schoolbook" w:hAnsi="Century Schoolbook" w:cs="Century Schoolbook" w:eastAsia="Century Schoolbook"/>
-          <w:color w:val="auto"/>
-          <w:spacing w:val="0"/>
-          <w:position w:val="0"/>
-          <w:sz w:val="22"/>
-          <w:shd w:fill="auto" w:val="clear"/>
-        </w:rPr>
-      </w:pPr>
-    </w:p>
-    <w:p>
-      <w:pPr>
-        <w:spacing w:before="0" w:after="0" w:line="240"/>
-        <w:ind w:right="0" w:left="0" w:firstLine="0"/>
-        <w:jc w:val="left"/>
+        <w:jc w:val="both"/>
+        <w:rPr>
+          <w:rFonts w:ascii="Century Schoolbook" w:hAnsi="Century Schoolbook" w:cs="Century Schoolbook" w:eastAsia="Century Schoolbook"/>
+          <w:color w:val="auto"/>
+          <w:spacing w:val="0"/>
+          <w:position w:val="0"/>
+          <w:sz w:val="22"/>
+          <w:shd w:fill="auto" w:val="clear"/>
+        </w:rPr>
+      </w:pPr>
+    </w:p>
+    <w:p>
+      <w:pPr>
+        <w:spacing w:before="0" w:after="0" w:line="240"/>
+        <w:ind w:right="0" w:left="0" w:firstLine="0"/>
+        <w:jc w:val="both"/>
         <w:rPr>
           <w:rFonts w:ascii="Century Schoolbook" w:hAnsi="Century Schoolbook" w:cs="Century Schoolbook" w:eastAsia="Century Schoolbook"/>
           <w:color w:val="auto"/>
@@ -2967,37 +2956,37 @@
       <w:pPr>
         <w:spacing w:before="0" w:after="0" w:line="240"/>
         <w:ind w:right="0" w:left="0" w:firstLine="0"/>
-        <w:jc w:val="left"/>
-        <w:rPr>
-          <w:rFonts w:ascii="Century Schoolbook" w:hAnsi="Century Schoolbook" w:cs="Century Schoolbook" w:eastAsia="Century Schoolbook"/>
-          <w:color w:val="auto"/>
-          <w:spacing w:val="0"/>
-          <w:position w:val="0"/>
-          <w:sz w:val="22"/>
-          <w:shd w:fill="auto" w:val="clear"/>
-        </w:rPr>
-      </w:pPr>
-    </w:p>
-    <w:p>
-      <w:pPr>
-        <w:spacing w:before="0" w:after="0" w:line="240"/>
-        <w:ind w:right="0" w:left="0" w:firstLine="0"/>
-        <w:jc w:val="left"/>
-        <w:rPr>
-          <w:rFonts w:ascii="Century Schoolbook" w:hAnsi="Century Schoolbook" w:cs="Century Schoolbook" w:eastAsia="Century Schoolbook"/>
-          <w:color w:val="auto"/>
-          <w:spacing w:val="0"/>
-          <w:position w:val="0"/>
-          <w:sz w:val="22"/>
-          <w:shd w:fill="auto" w:val="clear"/>
-        </w:rPr>
-      </w:pPr>
-    </w:p>
-    <w:p>
-      <w:pPr>
-        <w:spacing w:before="0" w:after="0" w:line="240"/>
-        <w:ind w:right="0" w:left="0" w:firstLine="0"/>
-        <w:jc w:val="left"/>
+        <w:jc w:val="both"/>
+        <w:rPr>
+          <w:rFonts w:ascii="Century Schoolbook" w:hAnsi="Century Schoolbook" w:cs="Century Schoolbook" w:eastAsia="Century Schoolbook"/>
+          <w:color w:val="auto"/>
+          <w:spacing w:val="0"/>
+          <w:position w:val="0"/>
+          <w:sz w:val="22"/>
+          <w:shd w:fill="auto" w:val="clear"/>
+        </w:rPr>
+      </w:pPr>
+    </w:p>
+    <w:p>
+      <w:pPr>
+        <w:spacing w:before="0" w:after="0" w:line="240"/>
+        <w:ind w:right="0" w:left="0" w:firstLine="0"/>
+        <w:jc w:val="both"/>
+        <w:rPr>
+          <w:rFonts w:ascii="Century Schoolbook" w:hAnsi="Century Schoolbook" w:cs="Century Schoolbook" w:eastAsia="Century Schoolbook"/>
+          <w:color w:val="auto"/>
+          <w:spacing w:val="0"/>
+          <w:position w:val="0"/>
+          <w:sz w:val="22"/>
+          <w:shd w:fill="auto" w:val="clear"/>
+        </w:rPr>
+      </w:pPr>
+    </w:p>
+    <w:p>
+      <w:pPr>
+        <w:spacing w:before="0" w:after="0" w:line="240"/>
+        <w:ind w:right="0" w:left="0" w:firstLine="0"/>
+        <w:jc w:val="both"/>
         <w:rPr>
           <w:rFonts w:ascii="Century Schoolbook" w:hAnsi="Century Schoolbook" w:cs="Century Schoolbook" w:eastAsia="Century Schoolbook"/>
           <w:color w:val="auto"/>
@@ -3024,7 +3013,7 @@
       <w:pPr>
         <w:spacing w:before="0" w:after="0" w:line="240"/>
         <w:ind w:right="0" w:left="0" w:firstLine="0"/>
-        <w:jc w:val="left"/>
+        <w:jc w:val="both"/>
         <w:rPr>
           <w:rFonts w:ascii="Century Schoolbook" w:hAnsi="Century Schoolbook" w:cs="Century Schoolbook" w:eastAsia="Century Schoolbook"/>
           <w:color w:val="auto"/>
@@ -3050,37 +3039,37 @@
       <w:pPr>
         <w:spacing w:before="0" w:after="0" w:line="240"/>
         <w:ind w:right="0" w:left="0" w:firstLine="0"/>
-        <w:jc w:val="left"/>
-        <w:rPr>
-          <w:rFonts w:ascii="Century Schoolbook" w:hAnsi="Century Schoolbook" w:cs="Century Schoolbook" w:eastAsia="Century Schoolbook"/>
-          <w:color w:val="auto"/>
-          <w:spacing w:val="0"/>
-          <w:position w:val="0"/>
-          <w:sz w:val="22"/>
-          <w:shd w:fill="auto" w:val="clear"/>
-        </w:rPr>
-      </w:pPr>
-    </w:p>
-    <w:p>
-      <w:pPr>
-        <w:spacing w:before="0" w:after="0" w:line="240"/>
-        <w:ind w:right="0" w:left="0" w:firstLine="0"/>
-        <w:jc w:val="left"/>
-        <w:rPr>
-          <w:rFonts w:ascii="Century Schoolbook" w:hAnsi="Century Schoolbook" w:cs="Century Schoolbook" w:eastAsia="Century Schoolbook"/>
-          <w:color w:val="auto"/>
-          <w:spacing w:val="0"/>
-          <w:position w:val="0"/>
-          <w:sz w:val="22"/>
-          <w:shd w:fill="auto" w:val="clear"/>
-        </w:rPr>
-      </w:pPr>
-    </w:p>
-    <w:p>
-      <w:pPr>
-        <w:spacing w:before="0" w:after="0" w:line="240"/>
-        <w:ind w:right="0" w:left="0" w:firstLine="0"/>
-        <w:jc w:val="left"/>
+        <w:jc w:val="both"/>
+        <w:rPr>
+          <w:rFonts w:ascii="Century Schoolbook" w:hAnsi="Century Schoolbook" w:cs="Century Schoolbook" w:eastAsia="Century Schoolbook"/>
+          <w:color w:val="auto"/>
+          <w:spacing w:val="0"/>
+          <w:position w:val="0"/>
+          <w:sz w:val="22"/>
+          <w:shd w:fill="auto" w:val="clear"/>
+        </w:rPr>
+      </w:pPr>
+    </w:p>
+    <w:p>
+      <w:pPr>
+        <w:spacing w:before="0" w:after="0" w:line="240"/>
+        <w:ind w:right="0" w:left="0" w:firstLine="0"/>
+        <w:jc w:val="both"/>
+        <w:rPr>
+          <w:rFonts w:ascii="Century Schoolbook" w:hAnsi="Century Schoolbook" w:cs="Century Schoolbook" w:eastAsia="Century Schoolbook"/>
+          <w:color w:val="auto"/>
+          <w:spacing w:val="0"/>
+          <w:position w:val="0"/>
+          <w:sz w:val="22"/>
+          <w:shd w:fill="auto" w:val="clear"/>
+        </w:rPr>
+      </w:pPr>
+    </w:p>
+    <w:p>
+      <w:pPr>
+        <w:spacing w:before="0" w:after="0" w:line="240"/>
+        <w:ind w:right="0" w:left="0" w:firstLine="0"/>
+        <w:jc w:val="both"/>
         <w:rPr>
           <w:rFonts w:ascii="Century Schoolbook" w:hAnsi="Century Schoolbook" w:cs="Century Schoolbook" w:eastAsia="Century Schoolbook"/>
           <w:b/>
@@ -3108,7 +3097,7 @@
       <w:pPr>
         <w:spacing w:before="0" w:after="0" w:line="240"/>
         <w:ind w:right="0" w:left="0" w:firstLine="0"/>
-        <w:jc w:val="left"/>
+        <w:jc w:val="both"/>
         <w:rPr>
           <w:rFonts w:ascii="Century Schoolbook" w:hAnsi="Century Schoolbook" w:cs="Century Schoolbook" w:eastAsia="Century Schoolbook"/>
           <w:color w:val="auto"/>
@@ -3134,7 +3123,7 @@
       <w:pPr>
         <w:spacing w:before="0" w:after="0" w:line="240"/>
         <w:ind w:right="0" w:left="0" w:firstLine="0"/>
-        <w:jc w:val="left"/>
+        <w:jc w:val="both"/>
         <w:rPr>
           <w:rFonts w:ascii="Century Schoolbook" w:hAnsi="Century Schoolbook" w:cs="Century Schoolbook" w:eastAsia="Century Schoolbook"/>
           <w:b/>
@@ -3150,7 +3139,7 @@
       <w:pPr>
         <w:spacing w:before="0" w:after="0" w:line="240"/>
         <w:ind w:right="0" w:left="0" w:firstLine="0"/>
-        <w:jc w:val="left"/>
+        <w:jc w:val="both"/>
         <w:rPr>
           <w:rFonts w:ascii="Century Schoolbook" w:hAnsi="Century Schoolbook" w:cs="Century Schoolbook" w:eastAsia="Century Schoolbook"/>
           <w:color w:val="auto"/>
@@ -3176,22 +3165,22 @@
       <w:pPr>
         <w:spacing w:before="0" w:after="0" w:line="240"/>
         <w:ind w:right="0" w:left="0" w:firstLine="0"/>
-        <w:jc w:val="left"/>
-        <w:rPr>
-          <w:rFonts w:ascii="Century Schoolbook" w:hAnsi="Century Schoolbook" w:cs="Century Schoolbook" w:eastAsia="Century Schoolbook"/>
-          <w:color w:val="auto"/>
-          <w:spacing w:val="0"/>
-          <w:position w:val="0"/>
-          <w:sz w:val="22"/>
-          <w:shd w:fill="auto" w:val="clear"/>
-        </w:rPr>
-      </w:pPr>
-    </w:p>
-    <w:p>
-      <w:pPr>
-        <w:spacing w:before="0" w:after="0" w:line="240"/>
-        <w:ind w:right="0" w:left="0" w:firstLine="0"/>
-        <w:jc w:val="left"/>
+        <w:jc w:val="both"/>
+        <w:rPr>
+          <w:rFonts w:ascii="Century Schoolbook" w:hAnsi="Century Schoolbook" w:cs="Century Schoolbook" w:eastAsia="Century Schoolbook"/>
+          <w:color w:val="auto"/>
+          <w:spacing w:val="0"/>
+          <w:position w:val="0"/>
+          <w:sz w:val="22"/>
+          <w:shd w:fill="auto" w:val="clear"/>
+        </w:rPr>
+      </w:pPr>
+    </w:p>
+    <w:p>
+      <w:pPr>
+        <w:spacing w:before="0" w:after="0" w:line="240"/>
+        <w:ind w:right="0" w:left="0" w:firstLine="0"/>
+        <w:jc w:val="both"/>
         <w:rPr>
           <w:rFonts w:ascii="Century Schoolbook" w:hAnsi="Century Schoolbook" w:cs="Century Schoolbook" w:eastAsia="Century Schoolbook"/>
           <w:color w:val="auto"/>
@@ -3218,7 +3207,7 @@
       <w:pPr>
         <w:spacing w:before="0" w:after="0" w:line="240"/>
         <w:ind w:right="0" w:left="0" w:firstLine="0"/>
-        <w:jc w:val="left"/>
+        <w:jc w:val="both"/>
         <w:rPr>
           <w:rFonts w:ascii="Century Schoolbook" w:hAnsi="Century Schoolbook" w:cs="Century Schoolbook" w:eastAsia="Century Schoolbook"/>
           <w:color w:val="auto"/>
@@ -3255,22 +3244,22 @@
       <w:pPr>
         <w:spacing w:before="0" w:after="0" w:line="240"/>
         <w:ind w:right="0" w:left="0" w:firstLine="0"/>
-        <w:jc w:val="left"/>
-        <w:rPr>
-          <w:rFonts w:ascii="Century Schoolbook" w:hAnsi="Century Schoolbook" w:cs="Century Schoolbook" w:eastAsia="Century Schoolbook"/>
-          <w:color w:val="auto"/>
-          <w:spacing w:val="0"/>
-          <w:position w:val="0"/>
-          <w:sz w:val="22"/>
-          <w:shd w:fill="auto" w:val="clear"/>
-        </w:rPr>
-      </w:pPr>
-    </w:p>
-    <w:p>
-      <w:pPr>
-        <w:spacing w:before="0" w:after="0" w:line="240"/>
-        <w:ind w:right="0" w:left="0" w:firstLine="0"/>
-        <w:jc w:val="left"/>
+        <w:jc w:val="both"/>
+        <w:rPr>
+          <w:rFonts w:ascii="Century Schoolbook" w:hAnsi="Century Schoolbook" w:cs="Century Schoolbook" w:eastAsia="Century Schoolbook"/>
+          <w:color w:val="auto"/>
+          <w:spacing w:val="0"/>
+          <w:position w:val="0"/>
+          <w:sz w:val="22"/>
+          <w:shd w:fill="auto" w:val="clear"/>
+        </w:rPr>
+      </w:pPr>
+    </w:p>
+    <w:p>
+      <w:pPr>
+        <w:spacing w:before="0" w:after="0" w:line="240"/>
+        <w:ind w:right="0" w:left="0" w:firstLine="0"/>
+        <w:jc w:val="both"/>
         <w:rPr>
           <w:rFonts w:ascii="Century Schoolbook" w:hAnsi="Century Schoolbook" w:cs="Century Schoolbook" w:eastAsia="Century Schoolbook"/>
           <w:color w:val="auto"/>
@@ -3296,7 +3285,7 @@
       <w:pPr>
         <w:spacing w:before="0" w:after="0" w:line="240"/>
         <w:ind w:right="0" w:left="0" w:firstLine="0"/>
-        <w:jc w:val="left"/>
+        <w:jc w:val="both"/>
         <w:rPr>
           <w:rFonts w:ascii="Century Schoolbook" w:hAnsi="Century Schoolbook" w:cs="Century Schoolbook" w:eastAsia="Century Schoolbook"/>
           <w:color w:val="auto"/>
@@ -3322,7 +3311,7 @@
       <w:pPr>
         <w:spacing w:before="0" w:after="0" w:line="240"/>
         <w:ind w:right="0" w:left="0" w:firstLine="0"/>
-        <w:jc w:val="left"/>
+        <w:jc w:val="both"/>
         <w:rPr>
           <w:rFonts w:ascii="Century Schoolbook" w:hAnsi="Century Schoolbook" w:cs="Century Schoolbook" w:eastAsia="Century Schoolbook"/>
           <w:color w:val="auto"/>
@@ -3348,22 +3337,22 @@
       <w:pPr>
         <w:spacing w:before="0" w:after="0" w:line="240"/>
         <w:ind w:right="0" w:left="0" w:firstLine="0"/>
-        <w:jc w:val="left"/>
-        <w:rPr>
-          <w:rFonts w:ascii="Century Schoolbook" w:hAnsi="Century Schoolbook" w:cs="Century Schoolbook" w:eastAsia="Century Schoolbook"/>
-          <w:color w:val="auto"/>
-          <w:spacing w:val="0"/>
-          <w:position w:val="0"/>
-          <w:sz w:val="22"/>
-          <w:shd w:fill="auto" w:val="clear"/>
-        </w:rPr>
-      </w:pPr>
-    </w:p>
-    <w:p>
-      <w:pPr>
-        <w:spacing w:before="0" w:after="0" w:line="240"/>
-        <w:ind w:right="0" w:left="0" w:firstLine="0"/>
-        <w:jc w:val="left"/>
+        <w:jc w:val="both"/>
+        <w:rPr>
+          <w:rFonts w:ascii="Century Schoolbook" w:hAnsi="Century Schoolbook" w:cs="Century Schoolbook" w:eastAsia="Century Schoolbook"/>
+          <w:color w:val="auto"/>
+          <w:spacing w:val="0"/>
+          <w:position w:val="0"/>
+          <w:sz w:val="22"/>
+          <w:shd w:fill="auto" w:val="clear"/>
+        </w:rPr>
+      </w:pPr>
+    </w:p>
+    <w:p>
+      <w:pPr>
+        <w:spacing w:before="0" w:after="0" w:line="240"/>
+        <w:ind w:right="0" w:left="0" w:firstLine="0"/>
+        <w:jc w:val="both"/>
         <w:rPr>
           <w:rFonts w:ascii="Century Schoolbook" w:hAnsi="Century Schoolbook" w:cs="Century Schoolbook" w:eastAsia="Century Schoolbook"/>
           <w:b/>
@@ -3391,22 +3380,22 @@
       <w:pPr>
         <w:spacing w:before="0" w:after="0" w:line="240"/>
         <w:ind w:right="0" w:left="0" w:firstLine="0"/>
-        <w:jc w:val="left"/>
-        <w:rPr>
-          <w:rFonts w:ascii="Century Schoolbook" w:hAnsi="Century Schoolbook" w:cs="Century Schoolbook" w:eastAsia="Century Schoolbook"/>
-          <w:color w:val="auto"/>
-          <w:spacing w:val="0"/>
-          <w:position w:val="0"/>
-          <w:sz w:val="22"/>
-          <w:shd w:fill="auto" w:val="clear"/>
-        </w:rPr>
-      </w:pPr>
-    </w:p>
-    <w:p>
-      <w:pPr>
-        <w:spacing w:before="0" w:after="0" w:line="240"/>
-        <w:ind w:right="0" w:left="0" w:firstLine="0"/>
-        <w:jc w:val="left"/>
+        <w:jc w:val="both"/>
+        <w:rPr>
+          <w:rFonts w:ascii="Century Schoolbook" w:hAnsi="Century Schoolbook" w:cs="Century Schoolbook" w:eastAsia="Century Schoolbook"/>
+          <w:color w:val="auto"/>
+          <w:spacing w:val="0"/>
+          <w:position w:val="0"/>
+          <w:sz w:val="22"/>
+          <w:shd w:fill="auto" w:val="clear"/>
+        </w:rPr>
+      </w:pPr>
+    </w:p>
+    <w:p>
+      <w:pPr>
+        <w:spacing w:before="0" w:after="0" w:line="240"/>
+        <w:ind w:right="0" w:left="0" w:firstLine="0"/>
+        <w:jc w:val="both"/>
         <w:rPr>
           <w:rFonts w:ascii="Century Schoolbook" w:hAnsi="Century Schoolbook" w:cs="Century Schoolbook" w:eastAsia="Century Schoolbook"/>
           <w:color w:val="auto"/>
@@ -3433,7 +3422,7 @@
       <w:pPr>
         <w:spacing w:before="0" w:after="0" w:line="240"/>
         <w:ind w:right="0" w:left="0" w:firstLine="0"/>
-        <w:jc w:val="left"/>
+        <w:jc w:val="both"/>
         <w:rPr>
           <w:rFonts w:ascii="Century Schoolbook" w:hAnsi="Century Schoolbook" w:cs="Century Schoolbook" w:eastAsia="Century Schoolbook"/>
           <w:color w:val="auto"/>
@@ -3459,85 +3448,245 @@
       <w:pPr>
         <w:spacing w:before="0" w:after="0" w:line="240"/>
         <w:ind w:right="0" w:left="0" w:firstLine="0"/>
-        <w:jc w:val="left"/>
-        <w:rPr>
-          <w:rFonts w:ascii="Century Schoolbook" w:hAnsi="Century Schoolbook" w:cs="Century Schoolbook" w:eastAsia="Century Schoolbook"/>
-          <w:color w:val="auto"/>
-          <w:spacing w:val="0"/>
-          <w:position w:val="0"/>
-          <w:sz w:val="22"/>
-          <w:shd w:fill="auto" w:val="clear"/>
-        </w:rPr>
-      </w:pPr>
-      <w:r>
-        <w:rPr>
-          <w:rFonts w:ascii="Century Schoolbook" w:hAnsi="Century Schoolbook" w:cs="Century Schoolbook" w:eastAsia="Century Schoolbook"/>
-          <w:color w:val="auto"/>
-          <w:spacing w:val="0"/>
-          <w:position w:val="0"/>
-          <w:sz w:val="22"/>
-          <w:shd w:fill="auto" w:val="clear"/>
-        </w:rPr>
-        <w:t xml:space="preserve">Text-editing</w:t>
-      </w:r>
-    </w:p>
-    <w:p>
-      <w:pPr>
-        <w:spacing w:before="0" w:after="0" w:line="240"/>
-        <w:ind w:right="0" w:left="0" w:firstLine="0"/>
-        <w:jc w:val="left"/>
-        <w:rPr>
-          <w:rFonts w:ascii="Century Schoolbook" w:hAnsi="Century Schoolbook" w:cs="Century Schoolbook" w:eastAsia="Century Schoolbook"/>
-          <w:color w:val="auto"/>
-          <w:spacing w:val="0"/>
-          <w:position w:val="0"/>
-          <w:sz w:val="22"/>
-          <w:shd w:fill="auto" w:val="clear"/>
-        </w:rPr>
-      </w:pPr>
-      <w:r>
-        <w:rPr>
-          <w:rFonts w:ascii="Century Schoolbook" w:hAnsi="Century Schoolbook" w:cs="Century Schoolbook" w:eastAsia="Century Schoolbook"/>
-          <w:color w:val="auto"/>
-          <w:spacing w:val="0"/>
-          <w:position w:val="0"/>
-          <w:sz w:val="22"/>
-          <w:shd w:fill="auto" w:val="clear"/>
-        </w:rPr>
-        <w:t xml:space="preserve">   Summernote</w:t>
-      </w:r>
-    </w:p>
-    <w:p>
-      <w:pPr>
-        <w:spacing w:before="0" w:after="0" w:line="240"/>
-        <w:ind w:right="0" w:left="0" w:firstLine="0"/>
-        <w:jc w:val="left"/>
-        <w:rPr>
-          <w:rFonts w:ascii="Century Schoolbook" w:hAnsi="Century Schoolbook" w:cs="Century Schoolbook" w:eastAsia="Century Schoolbook"/>
-          <w:color w:val="auto"/>
-          <w:spacing w:val="0"/>
-          <w:position w:val="0"/>
-          <w:sz w:val="22"/>
-          <w:shd w:fill="auto" w:val="clear"/>
-        </w:rPr>
-      </w:pPr>
-      <w:r>
-        <w:rPr>
-          <w:rFonts w:ascii="Century Schoolbook" w:hAnsi="Century Schoolbook" w:cs="Century Schoolbook" w:eastAsia="Century Schoolbook"/>
-          <w:color w:val="auto"/>
-          <w:spacing w:val="0"/>
-          <w:position w:val="0"/>
-          <w:sz w:val="22"/>
-          <w:shd w:fill="auto" w:val="clear"/>
-        </w:rPr>
-        <w:t xml:space="preserve">   Google Diff Match Patch</w:t>
-      </w:r>
-    </w:p>
-    <w:p>
-      <w:pPr>
-        <w:spacing w:before="0" w:after="0" w:line="240"/>
-        <w:ind w:right="0" w:left="0" w:firstLine="0"/>
-        <w:jc w:val="left"/>
+        <w:jc w:val="both"/>
+        <w:rPr>
+          <w:rFonts w:ascii="Century Schoolbook" w:hAnsi="Century Schoolbook" w:cs="Century Schoolbook" w:eastAsia="Century Schoolbook"/>
+          <w:color w:val="auto"/>
+          <w:spacing w:val="0"/>
+          <w:position w:val="0"/>
+          <w:sz w:val="22"/>
+          <w:shd w:fill="auto" w:val="clear"/>
+        </w:rPr>
+      </w:pPr>
+    </w:p>
+    <w:p>
+      <w:pPr>
+        <w:spacing w:before="0" w:after="0" w:line="240"/>
+        <w:ind w:right="0" w:left="0" w:firstLine="0"/>
+        <w:jc w:val="both"/>
+        <w:rPr>
+          <w:rFonts w:ascii="Century Schoolbook" w:hAnsi="Century Schoolbook" w:cs="Century Schoolbook" w:eastAsia="Century Schoolbook"/>
+          <w:color w:val="auto"/>
+          <w:spacing w:val="0"/>
+          <w:position w:val="0"/>
+          <w:sz w:val="22"/>
+          <w:shd w:fill="auto" w:val="clear"/>
+        </w:rPr>
+      </w:pPr>
+      <w:r>
+        <w:rPr>
+          <w:rFonts w:ascii="Century Schoolbook" w:hAnsi="Century Schoolbook" w:cs="Century Schoolbook" w:eastAsia="Century Schoolbook"/>
+          <w:color w:val="auto"/>
+          <w:spacing w:val="0"/>
+          <w:position w:val="0"/>
+          <w:sz w:val="26"/>
+          <w:shd w:fill="auto" w:val="clear"/>
+        </w:rPr>
+        <w:t xml:space="preserve">Writing</w:t>
+      </w:r>
+    </w:p>
+    <w:p>
+      <w:pPr>
+        <w:spacing w:before="0" w:after="0" w:line="240"/>
+        <w:ind w:right="0" w:left="0" w:firstLine="0"/>
+        <w:jc w:val="both"/>
+        <w:rPr>
+          <w:rFonts w:ascii="Century Schoolbook" w:hAnsi="Century Schoolbook" w:cs="Century Schoolbook" w:eastAsia="Century Schoolbook"/>
+          <w:color w:val="auto"/>
+          <w:spacing w:val="0"/>
+          <w:position w:val="0"/>
+          <w:sz w:val="22"/>
+          <w:shd w:fill="auto" w:val="clear"/>
+        </w:rPr>
+      </w:pPr>
+      <w:r>
+        <w:rPr>
+          <w:rFonts w:ascii="Century Schoolbook" w:hAnsi="Century Schoolbook" w:cs="Century Schoolbook" w:eastAsia="Century Schoolbook"/>
+          <w:color w:val="auto"/>
+          <w:spacing w:val="0"/>
+          <w:position w:val="0"/>
+          <w:sz w:val="22"/>
+          <w:shd w:fill="auto" w:val="clear"/>
+        </w:rPr>
+        <w:t xml:space="preserve">An important functionality for the students in the system is to be able to write, submit and edit pieces of text in every patch-cycle. In Django this functionality is usually implemented through Django Forms using an input TextField, which unstyled appear as a simple square input box where the user can write into and then submit. However, it was judged as important to offer students a better experience in the writing process considering the context  and aim of the application. Students are also expected to spend a large percentage of their time in the system on this functionality, so the ability to customise and style their writing were seen as important for the students satisfaction with the system. To accomodate this, the </w:t>
+      </w:r>
+      <w:r>
+        <w:rPr>
+          <w:rFonts w:ascii="Century Schoolbook" w:hAnsi="Century Schoolbook" w:cs="Century Schoolbook" w:eastAsia="Century Schoolbook"/>
+          <w:color w:val="auto"/>
+          <w:spacing w:val="0"/>
+          <w:position w:val="0"/>
+          <w:sz w:val="22"/>
+          <w:shd w:fill="auto" w:val="clear"/>
+        </w:rPr>
+        <w:t xml:space="preserve">WYSIWYG-text editor Django summernote was integrated as a widget in the submission forms. It was selected due to being popular, lightweight and easy to integrate, as well as supporting file- and image-uploading. </w:t>
+      </w:r>
+    </w:p>
+    <w:p>
+      <w:pPr>
+        <w:spacing w:before="0" w:after="0" w:line="240"/>
+        <w:ind w:right="0" w:left="0" w:firstLine="0"/>
+        <w:jc w:val="both"/>
+        <w:rPr>
+          <w:rFonts w:ascii="Century Schoolbook" w:hAnsi="Century Schoolbook" w:cs="Century Schoolbook" w:eastAsia="Century Schoolbook"/>
+          <w:color w:val="auto"/>
+          <w:spacing w:val="0"/>
+          <w:position w:val="0"/>
+          <w:sz w:val="22"/>
+          <w:shd w:fill="auto" w:val="clear"/>
+        </w:rPr>
+      </w:pPr>
+    </w:p>
+    <w:p>
+      <w:pPr>
+        <w:spacing w:before="0" w:after="0" w:line="240"/>
+        <w:ind w:right="0" w:left="0" w:firstLine="0"/>
+        <w:jc w:val="both"/>
+        <w:rPr>
+          <w:rFonts w:ascii="Century Schoolbook" w:hAnsi="Century Schoolbook" w:cs="Century Schoolbook" w:eastAsia="Century Schoolbook"/>
+          <w:color w:val="auto"/>
+          <w:spacing w:val="0"/>
+          <w:position w:val="0"/>
+          <w:sz w:val="22"/>
+          <w:shd w:fill="auto" w:val="clear"/>
+        </w:rPr>
+      </w:pPr>
+      <w:r>
+        <w:rPr>
+          <w:rFonts w:ascii="Century Schoolbook" w:hAnsi="Century Schoolbook" w:cs="Century Schoolbook" w:eastAsia="Century Schoolbook"/>
+          <w:color w:val="auto"/>
+          <w:spacing w:val="0"/>
+          <w:position w:val="0"/>
+          <w:sz w:val="26"/>
+          <w:shd w:fill="auto" w:val="clear"/>
+        </w:rPr>
+        <w:t xml:space="preserve">Editing</w:t>
+      </w:r>
+      <w:r>
+        <w:rPr>
+          <w:rFonts w:ascii="Century Schoolbook" w:hAnsi="Century Schoolbook" w:cs="Century Schoolbook" w:eastAsia="Century Schoolbook"/>
+          <w:color w:val="auto"/>
+          <w:spacing w:val="0"/>
+          <w:position w:val="0"/>
+          <w:sz w:val="22"/>
+          <w:shd w:fill="auto" w:val="clear"/>
+        </w:rPr>
+        <w:t xml:space="preserve"> </w:t>
+      </w:r>
+    </w:p>
+    <w:p>
+      <w:pPr>
+        <w:spacing w:before="0" w:after="0" w:line="240"/>
+        <w:ind w:right="0" w:left="0" w:firstLine="0"/>
+        <w:jc w:val="both"/>
+        <w:rPr>
+          <w:rFonts w:ascii="Century Schoolbook" w:hAnsi="Century Schoolbook" w:cs="Century Schoolbook" w:eastAsia="Century Schoolbook"/>
+          <w:color w:val="auto"/>
+          <w:spacing w:val="0"/>
+          <w:position w:val="0"/>
+          <w:sz w:val="22"/>
+          <w:shd w:fill="auto" w:val="clear"/>
+        </w:rPr>
+      </w:pPr>
+      <w:r>
+        <w:rPr>
+          <w:rFonts w:ascii="Century Schoolbook" w:hAnsi="Century Schoolbook" w:cs="Century Schoolbook" w:eastAsia="Century Schoolbook"/>
+          <w:color w:val="auto"/>
+          <w:spacing w:val="0"/>
+          <w:position w:val="0"/>
+          <w:sz w:val="22"/>
+          <w:shd w:fill="auto" w:val="clear"/>
+        </w:rPr>
+        <w:t xml:space="preserve">One important requirement for this project was to create an overview of the students progress both during a single patch and throughout the whole module. As presented in the previous chapter, the intended design of this requirement was to display the history of each submissions editing, showing timestamps of all changes that had been made. In order to implement this, the Google Diff-Match-Patch-libraries were used. Originally created for Google Docs, it is a library that hosts several algorithms to aid in the synchronisation of text. It was selected over other options such as pythons own DiffLib library, since it also provide a function that returns the result in HTML-format making it easier to display. </w:t>
+      </w:r>
+    </w:p>
+    <w:p>
+      <w:pPr>
+        <w:spacing w:before="0" w:after="0" w:line="240"/>
+        <w:ind w:right="0" w:left="0" w:firstLine="0"/>
+        <w:jc w:val="both"/>
+        <w:rPr>
+          <w:rFonts w:ascii="Century Schoolbook" w:hAnsi="Century Schoolbook" w:cs="Century Schoolbook" w:eastAsia="Century Schoolbook"/>
+          <w:color w:val="auto"/>
+          <w:spacing w:val="0"/>
+          <w:position w:val="0"/>
+          <w:sz w:val="22"/>
+          <w:shd w:fill="auto" w:val="clear"/>
+        </w:rPr>
+      </w:pPr>
+    </w:p>
+    <w:p>
+      <w:pPr>
+        <w:spacing w:before="0" w:after="0" w:line="240"/>
+        <w:ind w:right="0" w:left="0" w:firstLine="0"/>
+        <w:jc w:val="both"/>
+        <w:rPr>
+          <w:rFonts w:ascii="Century Schoolbook" w:hAnsi="Century Schoolbook" w:cs="Century Schoolbook" w:eastAsia="Century Schoolbook"/>
+          <w:color w:val="auto"/>
+          <w:spacing w:val="0"/>
+          <w:position w:val="0"/>
+          <w:sz w:val="22"/>
+          <w:shd w:fill="auto" w:val="clear"/>
+        </w:rPr>
+      </w:pPr>
+      <w:r>
+        <w:rPr>
+          <w:rFonts w:ascii="Century Schoolbook" w:hAnsi="Century Schoolbook" w:cs="Century Schoolbook" w:eastAsia="Century Schoolbook"/>
+          <w:color w:val="auto"/>
+          <w:spacing w:val="0"/>
+          <w:position w:val="0"/>
+          <w:sz w:val="22"/>
+          <w:shd w:fill="auto" w:val="clear"/>
+        </w:rPr>
+        <w:t xml:space="preserve">After computing the differences of a students original submission and the edited version, it was saved in the database. A difficulty that arised at this point was to </w:t>
+      </w:r>
+    </w:p>
+    <w:p>
+      <w:pPr>
+        <w:spacing w:before="0" w:after="0" w:line="240"/>
+        <w:ind w:right="0" w:left="0" w:firstLine="0"/>
+        <w:jc w:val="both"/>
+        <w:rPr>
+          <w:rFonts w:ascii="Century Schoolbook" w:hAnsi="Century Schoolbook" w:cs="Century Schoolbook" w:eastAsia="Century Schoolbook"/>
+          <w:color w:val="auto"/>
+          <w:spacing w:val="0"/>
+          <w:position w:val="0"/>
+          <w:sz w:val="22"/>
+          <w:shd w:fill="auto" w:val="clear"/>
+        </w:rPr>
+      </w:pPr>
+    </w:p>
+    <w:p>
+      <w:pPr>
+        <w:spacing w:before="0" w:after="0" w:line="240"/>
+        <w:ind w:right="0" w:left="0" w:firstLine="0"/>
+        <w:jc w:val="both"/>
+        <w:rPr>
+          <w:rFonts w:ascii="Century Schoolbook" w:hAnsi="Century Schoolbook" w:cs="Century Schoolbook" w:eastAsia="Century Schoolbook"/>
+          <w:color w:val="auto"/>
+          <w:spacing w:val="0"/>
+          <w:position w:val="0"/>
+          <w:sz w:val="22"/>
+          <w:shd w:fill="auto" w:val="clear"/>
+        </w:rPr>
+      </w:pPr>
+      <w:r>
+        <w:rPr>
+          <w:rFonts w:ascii="Century Schoolbook" w:hAnsi="Century Schoolbook" w:cs="Century Schoolbook" w:eastAsia="Century Schoolbook"/>
+          <w:color w:val="auto"/>
+          <w:spacing w:val="0"/>
+          <w:position w:val="0"/>
+          <w:sz w:val="22"/>
+          <w:shd w:fill="auto" w:val="clear"/>
+        </w:rPr>
+        <w:t xml:space="preserve">Google Diff Match Patch</w:t>
+      </w:r>
+    </w:p>
+    <w:p>
+      <w:pPr>
+        <w:spacing w:before="0" w:after="0" w:line="240"/>
+        <w:ind w:right="0" w:left="0" w:firstLine="0"/>
+        <w:jc w:val="both"/>
         <w:rPr>
           <w:rFonts w:ascii="Century Schoolbook" w:hAnsi="Century Schoolbook" w:cs="Century Schoolbook" w:eastAsia="Century Schoolbook"/>
           <w:color w:val="auto"/>
@@ -3563,37 +3712,37 @@
       <w:pPr>
         <w:spacing w:before="0" w:after="0" w:line="240"/>
         <w:ind w:right="0" w:left="0" w:firstLine="0"/>
-        <w:jc w:val="left"/>
-        <w:rPr>
-          <w:rFonts w:ascii="Century Schoolbook" w:hAnsi="Century Schoolbook" w:cs="Century Schoolbook" w:eastAsia="Century Schoolbook"/>
-          <w:color w:val="auto"/>
-          <w:spacing w:val="0"/>
-          <w:position w:val="0"/>
-          <w:sz w:val="22"/>
-          <w:shd w:fill="auto" w:val="clear"/>
-        </w:rPr>
-      </w:pPr>
-    </w:p>
-    <w:p>
-      <w:pPr>
-        <w:spacing w:before="0" w:after="0" w:line="240"/>
-        <w:ind w:right="0" w:left="0" w:firstLine="0"/>
-        <w:jc w:val="left"/>
-        <w:rPr>
-          <w:rFonts w:ascii="Century Schoolbook" w:hAnsi="Century Schoolbook" w:cs="Century Schoolbook" w:eastAsia="Century Schoolbook"/>
-          <w:color w:val="auto"/>
-          <w:spacing w:val="0"/>
-          <w:position w:val="0"/>
-          <w:sz w:val="22"/>
-          <w:shd w:fill="auto" w:val="clear"/>
-        </w:rPr>
-      </w:pPr>
-    </w:p>
-    <w:p>
-      <w:pPr>
-        <w:spacing w:before="0" w:after="0" w:line="240"/>
-        <w:ind w:right="0" w:left="0" w:firstLine="0"/>
-        <w:jc w:val="left"/>
+        <w:jc w:val="both"/>
+        <w:rPr>
+          <w:rFonts w:ascii="Century Schoolbook" w:hAnsi="Century Schoolbook" w:cs="Century Schoolbook" w:eastAsia="Century Schoolbook"/>
+          <w:color w:val="auto"/>
+          <w:spacing w:val="0"/>
+          <w:position w:val="0"/>
+          <w:sz w:val="22"/>
+          <w:shd w:fill="auto" w:val="clear"/>
+        </w:rPr>
+      </w:pPr>
+    </w:p>
+    <w:p>
+      <w:pPr>
+        <w:spacing w:before="0" w:after="0" w:line="240"/>
+        <w:ind w:right="0" w:left="0" w:firstLine="0"/>
+        <w:jc w:val="both"/>
+        <w:rPr>
+          <w:rFonts w:ascii="Century Schoolbook" w:hAnsi="Century Schoolbook" w:cs="Century Schoolbook" w:eastAsia="Century Schoolbook"/>
+          <w:color w:val="auto"/>
+          <w:spacing w:val="0"/>
+          <w:position w:val="0"/>
+          <w:sz w:val="22"/>
+          <w:shd w:fill="auto" w:val="clear"/>
+        </w:rPr>
+      </w:pPr>
+    </w:p>
+    <w:p>
+      <w:pPr>
+        <w:spacing w:before="0" w:after="0" w:line="240"/>
+        <w:ind w:right="0" w:left="0" w:firstLine="0"/>
+        <w:jc w:val="both"/>
         <w:rPr>
           <w:rFonts w:ascii="Century Schoolbook" w:hAnsi="Century Schoolbook" w:cs="Century Schoolbook" w:eastAsia="Century Schoolbook"/>
           <w:color w:val="auto"/>
@@ -3619,22 +3768,22 @@
       <w:pPr>
         <w:spacing w:before="0" w:after="0" w:line="240"/>
         <w:ind w:right="0" w:left="0" w:firstLine="0"/>
-        <w:jc w:val="left"/>
-        <w:rPr>
-          <w:rFonts w:ascii="Century Schoolbook" w:hAnsi="Century Schoolbook" w:cs="Century Schoolbook" w:eastAsia="Century Schoolbook"/>
-          <w:color w:val="auto"/>
-          <w:spacing w:val="0"/>
-          <w:position w:val="0"/>
-          <w:sz w:val="22"/>
-          <w:shd w:fill="auto" w:val="clear"/>
-        </w:rPr>
-      </w:pPr>
-    </w:p>
-    <w:p>
-      <w:pPr>
-        <w:spacing w:before="0" w:after="0" w:line="240"/>
-        <w:ind w:right="0" w:left="0" w:firstLine="0"/>
-        <w:jc w:val="left"/>
+        <w:jc w:val="both"/>
+        <w:rPr>
+          <w:rFonts w:ascii="Century Schoolbook" w:hAnsi="Century Schoolbook" w:cs="Century Schoolbook" w:eastAsia="Century Schoolbook"/>
+          <w:color w:val="auto"/>
+          <w:spacing w:val="0"/>
+          <w:position w:val="0"/>
+          <w:sz w:val="22"/>
+          <w:shd w:fill="auto" w:val="clear"/>
+        </w:rPr>
+      </w:pPr>
+    </w:p>
+    <w:p>
+      <w:pPr>
+        <w:spacing w:before="0" w:after="0" w:line="240"/>
+        <w:ind w:right="0" w:left="0" w:firstLine="0"/>
+        <w:jc w:val="both"/>
         <w:rPr>
           <w:rFonts w:ascii="Century Schoolbook" w:hAnsi="Century Schoolbook" w:cs="Century Schoolbook" w:eastAsia="Century Schoolbook"/>
           <w:color w:val="auto"/>
@@ -3660,22 +3809,22 @@
       <w:pPr>
         <w:spacing w:before="0" w:after="0" w:line="240"/>
         <w:ind w:right="0" w:left="0" w:firstLine="0"/>
-        <w:jc w:val="left"/>
-        <w:rPr>
-          <w:rFonts w:ascii="Century Schoolbook" w:hAnsi="Century Schoolbook" w:cs="Century Schoolbook" w:eastAsia="Century Schoolbook"/>
-          <w:color w:val="auto"/>
-          <w:spacing w:val="0"/>
-          <w:position w:val="0"/>
-          <w:sz w:val="22"/>
-          <w:shd w:fill="auto" w:val="clear"/>
-        </w:rPr>
-      </w:pPr>
-    </w:p>
-    <w:p>
-      <w:pPr>
-        <w:spacing w:before="0" w:after="0" w:line="240"/>
-        <w:ind w:right="0" w:left="0" w:firstLine="0"/>
-        <w:jc w:val="left"/>
+        <w:jc w:val="both"/>
+        <w:rPr>
+          <w:rFonts w:ascii="Century Schoolbook" w:hAnsi="Century Schoolbook" w:cs="Century Schoolbook" w:eastAsia="Century Schoolbook"/>
+          <w:color w:val="auto"/>
+          <w:spacing w:val="0"/>
+          <w:position w:val="0"/>
+          <w:sz w:val="22"/>
+          <w:shd w:fill="auto" w:val="clear"/>
+        </w:rPr>
+      </w:pPr>
+    </w:p>
+    <w:p>
+      <w:pPr>
+        <w:spacing w:before="0" w:after="0" w:line="240"/>
+        <w:ind w:right="0" w:left="0" w:firstLine="0"/>
+        <w:jc w:val="both"/>
         <w:rPr>
           <w:rFonts w:ascii="Century Schoolbook" w:hAnsi="Century Schoolbook" w:cs="Century Schoolbook" w:eastAsia="Century Schoolbook"/>
           <w:color w:val="auto"/>
@@ -3701,22 +3850,22 @@
       <w:pPr>
         <w:spacing w:before="0" w:after="0" w:line="240"/>
         <w:ind w:right="0" w:left="0" w:firstLine="0"/>
-        <w:jc w:val="left"/>
-        <w:rPr>
-          <w:rFonts w:ascii="Century Schoolbook" w:hAnsi="Century Schoolbook" w:cs="Century Schoolbook" w:eastAsia="Century Schoolbook"/>
-          <w:color w:val="auto"/>
-          <w:spacing w:val="0"/>
-          <w:position w:val="0"/>
-          <w:sz w:val="22"/>
-          <w:shd w:fill="auto" w:val="clear"/>
-        </w:rPr>
-      </w:pPr>
-    </w:p>
-    <w:p>
-      <w:pPr>
-        <w:spacing w:before="0" w:after="0" w:line="240"/>
-        <w:ind w:right="0" w:left="0" w:firstLine="0"/>
-        <w:jc w:val="left"/>
+        <w:jc w:val="both"/>
+        <w:rPr>
+          <w:rFonts w:ascii="Century Schoolbook" w:hAnsi="Century Schoolbook" w:cs="Century Schoolbook" w:eastAsia="Century Schoolbook"/>
+          <w:color w:val="auto"/>
+          <w:spacing w:val="0"/>
+          <w:position w:val="0"/>
+          <w:sz w:val="22"/>
+          <w:shd w:fill="auto" w:val="clear"/>
+        </w:rPr>
+      </w:pPr>
+    </w:p>
+    <w:p>
+      <w:pPr>
+        <w:spacing w:before="0" w:after="0" w:line="240"/>
+        <w:ind w:right="0" w:left="0" w:firstLine="0"/>
+        <w:jc w:val="both"/>
         <w:rPr>
           <w:rFonts w:ascii="Century Schoolbook" w:hAnsi="Century Schoolbook" w:cs="Century Schoolbook" w:eastAsia="Century Schoolbook"/>
           <w:color w:val="auto"/>
@@ -3742,22 +3891,22 @@
       <w:pPr>
         <w:spacing w:before="0" w:after="0" w:line="240"/>
         <w:ind w:right="0" w:left="0" w:firstLine="0"/>
-        <w:jc w:val="left"/>
-        <w:rPr>
-          <w:rFonts w:ascii="Century Schoolbook" w:hAnsi="Century Schoolbook" w:cs="Century Schoolbook" w:eastAsia="Century Schoolbook"/>
-          <w:color w:val="auto"/>
-          <w:spacing w:val="0"/>
-          <w:position w:val="0"/>
-          <w:sz w:val="22"/>
-          <w:shd w:fill="auto" w:val="clear"/>
-        </w:rPr>
-      </w:pPr>
-    </w:p>
-    <w:p>
-      <w:pPr>
-        <w:spacing w:before="0" w:after="0" w:line="240"/>
-        <w:ind w:right="0" w:left="0" w:firstLine="0"/>
-        <w:jc w:val="left"/>
+        <w:jc w:val="both"/>
+        <w:rPr>
+          <w:rFonts w:ascii="Century Schoolbook" w:hAnsi="Century Schoolbook" w:cs="Century Schoolbook" w:eastAsia="Century Schoolbook"/>
+          <w:color w:val="auto"/>
+          <w:spacing w:val="0"/>
+          <w:position w:val="0"/>
+          <w:sz w:val="22"/>
+          <w:shd w:fill="auto" w:val="clear"/>
+        </w:rPr>
+      </w:pPr>
+    </w:p>
+    <w:p>
+      <w:pPr>
+        <w:spacing w:before="0" w:after="0" w:line="240"/>
+        <w:ind w:right="0" w:left="0" w:firstLine="0"/>
+        <w:jc w:val="both"/>
         <w:rPr>
           <w:rFonts w:ascii="Century Schoolbook" w:hAnsi="Century Schoolbook" w:cs="Century Schoolbook" w:eastAsia="Century Schoolbook"/>
           <w:color w:val="auto"/>
@@ -3783,22 +3932,22 @@
       <w:pPr>
         <w:spacing w:before="0" w:after="0" w:line="240"/>
         <w:ind w:right="0" w:left="0" w:firstLine="0"/>
-        <w:jc w:val="left"/>
-        <w:rPr>
-          <w:rFonts w:ascii="Century Schoolbook" w:hAnsi="Century Schoolbook" w:cs="Century Schoolbook" w:eastAsia="Century Schoolbook"/>
-          <w:color w:val="auto"/>
-          <w:spacing w:val="0"/>
-          <w:position w:val="0"/>
-          <w:sz w:val="22"/>
-          <w:shd w:fill="auto" w:val="clear"/>
-        </w:rPr>
-      </w:pPr>
-    </w:p>
-    <w:p>
-      <w:pPr>
-        <w:spacing w:before="0" w:after="0" w:line="240"/>
-        <w:ind w:right="0" w:left="0" w:firstLine="0"/>
-        <w:jc w:val="left"/>
+        <w:jc w:val="both"/>
+        <w:rPr>
+          <w:rFonts w:ascii="Century Schoolbook" w:hAnsi="Century Schoolbook" w:cs="Century Schoolbook" w:eastAsia="Century Schoolbook"/>
+          <w:color w:val="auto"/>
+          <w:spacing w:val="0"/>
+          <w:position w:val="0"/>
+          <w:sz w:val="22"/>
+          <w:shd w:fill="auto" w:val="clear"/>
+        </w:rPr>
+      </w:pPr>
+    </w:p>
+    <w:p>
+      <w:pPr>
+        <w:spacing w:before="0" w:after="0" w:line="240"/>
+        <w:ind w:right="0" w:left="0" w:firstLine="0"/>
+        <w:jc w:val="both"/>
         <w:rPr>
           <w:rFonts w:ascii="Century Schoolbook" w:hAnsi="Century Schoolbook" w:cs="Century Schoolbook" w:eastAsia="Century Schoolbook"/>
           <w:color w:val="auto"/>
@@ -3824,7 +3973,7 @@
       <w:pPr>
         <w:spacing w:before="0" w:after="0" w:line="240"/>
         <w:ind w:right="0" w:left="0" w:firstLine="0"/>
-        <w:jc w:val="left"/>
+        <w:jc w:val="both"/>
         <w:rPr>
           <w:rFonts w:ascii="Century Schoolbook" w:hAnsi="Century Schoolbook" w:cs="Century Schoolbook" w:eastAsia="Century Schoolbook"/>
           <w:color w:val="auto"/>
@@ -3850,22 +3999,22 @@
       <w:pPr>
         <w:spacing w:before="0" w:after="0" w:line="240"/>
         <w:ind w:right="0" w:left="0" w:firstLine="0"/>
-        <w:jc w:val="left"/>
-        <w:rPr>
-          <w:rFonts w:ascii="Century Schoolbook" w:hAnsi="Century Schoolbook" w:cs="Century Schoolbook" w:eastAsia="Century Schoolbook"/>
-          <w:color w:val="auto"/>
-          <w:spacing w:val="0"/>
-          <w:position w:val="0"/>
-          <w:sz w:val="22"/>
-          <w:shd w:fill="auto" w:val="clear"/>
-        </w:rPr>
-      </w:pPr>
-    </w:p>
-    <w:p>
-      <w:pPr>
-        <w:spacing w:before="0" w:after="0" w:line="240"/>
-        <w:ind w:right="0" w:left="0" w:firstLine="0"/>
-        <w:jc w:val="left"/>
+        <w:jc w:val="both"/>
+        <w:rPr>
+          <w:rFonts w:ascii="Century Schoolbook" w:hAnsi="Century Schoolbook" w:cs="Century Schoolbook" w:eastAsia="Century Schoolbook"/>
+          <w:color w:val="auto"/>
+          <w:spacing w:val="0"/>
+          <w:position w:val="0"/>
+          <w:sz w:val="22"/>
+          <w:shd w:fill="auto" w:val="clear"/>
+        </w:rPr>
+      </w:pPr>
+    </w:p>
+    <w:p>
+      <w:pPr>
+        <w:spacing w:before="0" w:after="0" w:line="240"/>
+        <w:ind w:right="0" w:left="0" w:firstLine="0"/>
+        <w:jc w:val="both"/>
         <w:rPr>
           <w:rFonts w:ascii="Century Schoolbook" w:hAnsi="Century Schoolbook" w:cs="Century Schoolbook" w:eastAsia="Century Schoolbook"/>
           <w:color w:val="auto"/>
@@ -3891,7 +4040,7 @@
       <w:pPr>
         <w:spacing w:before="0" w:after="0" w:line="240"/>
         <w:ind w:right="0" w:left="0" w:firstLine="0"/>
-        <w:jc w:val="left"/>
+        <w:jc w:val="both"/>
         <w:rPr>
           <w:rFonts w:ascii="Century Schoolbook" w:hAnsi="Century Schoolbook" w:cs="Century Schoolbook" w:eastAsia="Century Schoolbook"/>
           <w:color w:val="auto"/>
@@ -3917,22 +4066,22 @@
       <w:pPr>
         <w:spacing w:before="0" w:after="0" w:line="240"/>
         <w:ind w:right="0" w:left="0" w:firstLine="0"/>
-        <w:jc w:val="left"/>
-        <w:rPr>
-          <w:rFonts w:ascii="Century Schoolbook" w:hAnsi="Century Schoolbook" w:cs="Century Schoolbook" w:eastAsia="Century Schoolbook"/>
-          <w:color w:val="auto"/>
-          <w:spacing w:val="0"/>
-          <w:position w:val="0"/>
-          <w:sz w:val="26"/>
-          <w:shd w:fill="auto" w:val="clear"/>
-        </w:rPr>
-      </w:pPr>
-    </w:p>
-    <w:p>
-      <w:pPr>
-        <w:spacing w:before="0" w:after="0" w:line="240"/>
-        <w:ind w:right="0" w:left="0" w:firstLine="0"/>
-        <w:jc w:val="left"/>
+        <w:jc w:val="both"/>
+        <w:rPr>
+          <w:rFonts w:ascii="Century Schoolbook" w:hAnsi="Century Schoolbook" w:cs="Century Schoolbook" w:eastAsia="Century Schoolbook"/>
+          <w:color w:val="auto"/>
+          <w:spacing w:val="0"/>
+          <w:position w:val="0"/>
+          <w:sz w:val="26"/>
+          <w:shd w:fill="auto" w:val="clear"/>
+        </w:rPr>
+      </w:pPr>
+    </w:p>
+    <w:p>
+      <w:pPr>
+        <w:spacing w:before="0" w:after="0" w:line="240"/>
+        <w:ind w:right="0" w:left="0" w:firstLine="0"/>
+        <w:jc w:val="both"/>
         <w:rPr>
           <w:rFonts w:ascii="Century Schoolbook" w:hAnsi="Century Schoolbook" w:cs="Century Schoolbook" w:eastAsia="Century Schoolbook"/>
           <w:color w:val="auto"/>
@@ -3958,127 +4107,127 @@
       <w:pPr>
         <w:spacing w:before="0" w:after="0" w:line="240"/>
         <w:ind w:right="0" w:left="0" w:firstLine="0"/>
-        <w:jc w:val="left"/>
-        <w:rPr>
-          <w:rFonts w:ascii="Century Schoolbook" w:hAnsi="Century Schoolbook" w:cs="Century Schoolbook" w:eastAsia="Century Schoolbook"/>
-          <w:color w:val="auto"/>
-          <w:spacing w:val="0"/>
-          <w:position w:val="0"/>
-          <w:sz w:val="26"/>
-          <w:shd w:fill="auto" w:val="clear"/>
-        </w:rPr>
-      </w:pPr>
-    </w:p>
-    <w:p>
-      <w:pPr>
-        <w:spacing w:before="0" w:after="0" w:line="240"/>
-        <w:ind w:right="0" w:left="0" w:firstLine="0"/>
-        <w:jc w:val="left"/>
-        <w:rPr>
-          <w:rFonts w:ascii="Century Schoolbook" w:hAnsi="Century Schoolbook" w:cs="Century Schoolbook" w:eastAsia="Century Schoolbook"/>
-          <w:color w:val="auto"/>
-          <w:spacing w:val="0"/>
-          <w:position w:val="0"/>
-          <w:sz w:val="26"/>
-          <w:shd w:fill="auto" w:val="clear"/>
-        </w:rPr>
-      </w:pPr>
-    </w:p>
-    <w:p>
-      <w:pPr>
-        <w:spacing w:before="0" w:after="0" w:line="240"/>
-        <w:ind w:right="0" w:left="0" w:firstLine="0"/>
-        <w:jc w:val="left"/>
-        <w:rPr>
-          <w:rFonts w:ascii="Century Schoolbook" w:hAnsi="Century Schoolbook" w:cs="Century Schoolbook" w:eastAsia="Century Schoolbook"/>
-          <w:color w:val="auto"/>
-          <w:spacing w:val="0"/>
-          <w:position w:val="0"/>
-          <w:sz w:val="26"/>
-          <w:shd w:fill="auto" w:val="clear"/>
-        </w:rPr>
-      </w:pPr>
-    </w:p>
-    <w:p>
-      <w:pPr>
-        <w:spacing w:before="0" w:after="0" w:line="240"/>
-        <w:ind w:right="0" w:left="0" w:firstLine="0"/>
-        <w:jc w:val="left"/>
-        <w:rPr>
-          <w:rFonts w:ascii="Century Schoolbook" w:hAnsi="Century Schoolbook" w:cs="Century Schoolbook" w:eastAsia="Century Schoolbook"/>
-          <w:color w:val="auto"/>
-          <w:spacing w:val="0"/>
-          <w:position w:val="0"/>
-          <w:sz w:val="26"/>
-          <w:shd w:fill="auto" w:val="clear"/>
-        </w:rPr>
-      </w:pPr>
-    </w:p>
-    <w:p>
-      <w:pPr>
-        <w:spacing w:before="0" w:after="0" w:line="240"/>
-        <w:ind w:right="0" w:left="0" w:firstLine="0"/>
-        <w:jc w:val="left"/>
-        <w:rPr>
-          <w:rFonts w:ascii="Century Schoolbook" w:hAnsi="Century Schoolbook" w:cs="Century Schoolbook" w:eastAsia="Century Schoolbook"/>
-          <w:color w:val="auto"/>
-          <w:spacing w:val="0"/>
-          <w:position w:val="0"/>
-          <w:sz w:val="26"/>
-          <w:shd w:fill="auto" w:val="clear"/>
-        </w:rPr>
-      </w:pPr>
-    </w:p>
-    <w:p>
-      <w:pPr>
-        <w:spacing w:before="0" w:after="0" w:line="240"/>
-        <w:ind w:right="0" w:left="0" w:firstLine="0"/>
-        <w:jc w:val="left"/>
-        <w:rPr>
-          <w:rFonts w:ascii="Century Schoolbook" w:hAnsi="Century Schoolbook" w:cs="Century Schoolbook" w:eastAsia="Century Schoolbook"/>
-          <w:color w:val="auto"/>
-          <w:spacing w:val="0"/>
-          <w:position w:val="0"/>
-          <w:sz w:val="26"/>
-          <w:shd w:fill="auto" w:val="clear"/>
-        </w:rPr>
-      </w:pPr>
-    </w:p>
-    <w:p>
-      <w:pPr>
-        <w:spacing w:before="0" w:after="0" w:line="240"/>
-        <w:ind w:right="0" w:left="0" w:firstLine="0"/>
-        <w:jc w:val="left"/>
-        <w:rPr>
-          <w:rFonts w:ascii="Century Schoolbook" w:hAnsi="Century Schoolbook" w:cs="Century Schoolbook" w:eastAsia="Century Schoolbook"/>
-          <w:color w:val="auto"/>
-          <w:spacing w:val="0"/>
-          <w:position w:val="0"/>
-          <w:sz w:val="26"/>
-          <w:shd w:fill="auto" w:val="clear"/>
-        </w:rPr>
-      </w:pPr>
-    </w:p>
-    <w:p>
-      <w:pPr>
-        <w:spacing w:before="0" w:after="0" w:line="240"/>
-        <w:ind w:right="0" w:left="0" w:firstLine="0"/>
-        <w:jc w:val="left"/>
-        <w:rPr>
-          <w:rFonts w:ascii="Century Schoolbook" w:hAnsi="Century Schoolbook" w:cs="Century Schoolbook" w:eastAsia="Century Schoolbook"/>
-          <w:color w:val="auto"/>
-          <w:spacing w:val="0"/>
-          <w:position w:val="0"/>
-          <w:sz w:val="26"/>
-          <w:shd w:fill="auto" w:val="clear"/>
-        </w:rPr>
-      </w:pPr>
-    </w:p>
-    <w:p>
-      <w:pPr>
-        <w:spacing w:before="0" w:after="0" w:line="240"/>
-        <w:ind w:right="0" w:left="0" w:firstLine="0"/>
-        <w:jc w:val="left"/>
+        <w:jc w:val="both"/>
+        <w:rPr>
+          <w:rFonts w:ascii="Century Schoolbook" w:hAnsi="Century Schoolbook" w:cs="Century Schoolbook" w:eastAsia="Century Schoolbook"/>
+          <w:color w:val="auto"/>
+          <w:spacing w:val="0"/>
+          <w:position w:val="0"/>
+          <w:sz w:val="26"/>
+          <w:shd w:fill="auto" w:val="clear"/>
+        </w:rPr>
+      </w:pPr>
+    </w:p>
+    <w:p>
+      <w:pPr>
+        <w:spacing w:before="0" w:after="0" w:line="240"/>
+        <w:ind w:right="0" w:left="0" w:firstLine="0"/>
+        <w:jc w:val="both"/>
+        <w:rPr>
+          <w:rFonts w:ascii="Century Schoolbook" w:hAnsi="Century Schoolbook" w:cs="Century Schoolbook" w:eastAsia="Century Schoolbook"/>
+          <w:color w:val="auto"/>
+          <w:spacing w:val="0"/>
+          <w:position w:val="0"/>
+          <w:sz w:val="26"/>
+          <w:shd w:fill="auto" w:val="clear"/>
+        </w:rPr>
+      </w:pPr>
+    </w:p>
+    <w:p>
+      <w:pPr>
+        <w:spacing w:before="0" w:after="0" w:line="240"/>
+        <w:ind w:right="0" w:left="0" w:firstLine="0"/>
+        <w:jc w:val="both"/>
+        <w:rPr>
+          <w:rFonts w:ascii="Century Schoolbook" w:hAnsi="Century Schoolbook" w:cs="Century Schoolbook" w:eastAsia="Century Schoolbook"/>
+          <w:color w:val="auto"/>
+          <w:spacing w:val="0"/>
+          <w:position w:val="0"/>
+          <w:sz w:val="26"/>
+          <w:shd w:fill="auto" w:val="clear"/>
+        </w:rPr>
+      </w:pPr>
+    </w:p>
+    <w:p>
+      <w:pPr>
+        <w:spacing w:before="0" w:after="0" w:line="240"/>
+        <w:ind w:right="0" w:left="0" w:firstLine="0"/>
+        <w:jc w:val="both"/>
+        <w:rPr>
+          <w:rFonts w:ascii="Century Schoolbook" w:hAnsi="Century Schoolbook" w:cs="Century Schoolbook" w:eastAsia="Century Schoolbook"/>
+          <w:color w:val="auto"/>
+          <w:spacing w:val="0"/>
+          <w:position w:val="0"/>
+          <w:sz w:val="26"/>
+          <w:shd w:fill="auto" w:val="clear"/>
+        </w:rPr>
+      </w:pPr>
+    </w:p>
+    <w:p>
+      <w:pPr>
+        <w:spacing w:before="0" w:after="0" w:line="240"/>
+        <w:ind w:right="0" w:left="0" w:firstLine="0"/>
+        <w:jc w:val="both"/>
+        <w:rPr>
+          <w:rFonts w:ascii="Century Schoolbook" w:hAnsi="Century Schoolbook" w:cs="Century Schoolbook" w:eastAsia="Century Schoolbook"/>
+          <w:color w:val="auto"/>
+          <w:spacing w:val="0"/>
+          <w:position w:val="0"/>
+          <w:sz w:val="26"/>
+          <w:shd w:fill="auto" w:val="clear"/>
+        </w:rPr>
+      </w:pPr>
+    </w:p>
+    <w:p>
+      <w:pPr>
+        <w:spacing w:before="0" w:after="0" w:line="240"/>
+        <w:ind w:right="0" w:left="0" w:firstLine="0"/>
+        <w:jc w:val="both"/>
+        <w:rPr>
+          <w:rFonts w:ascii="Century Schoolbook" w:hAnsi="Century Schoolbook" w:cs="Century Schoolbook" w:eastAsia="Century Schoolbook"/>
+          <w:color w:val="auto"/>
+          <w:spacing w:val="0"/>
+          <w:position w:val="0"/>
+          <w:sz w:val="26"/>
+          <w:shd w:fill="auto" w:val="clear"/>
+        </w:rPr>
+      </w:pPr>
+    </w:p>
+    <w:p>
+      <w:pPr>
+        <w:spacing w:before="0" w:after="0" w:line="240"/>
+        <w:ind w:right="0" w:left="0" w:firstLine="0"/>
+        <w:jc w:val="both"/>
+        <w:rPr>
+          <w:rFonts w:ascii="Century Schoolbook" w:hAnsi="Century Schoolbook" w:cs="Century Schoolbook" w:eastAsia="Century Schoolbook"/>
+          <w:color w:val="auto"/>
+          <w:spacing w:val="0"/>
+          <w:position w:val="0"/>
+          <w:sz w:val="26"/>
+          <w:shd w:fill="auto" w:val="clear"/>
+        </w:rPr>
+      </w:pPr>
+    </w:p>
+    <w:p>
+      <w:pPr>
+        <w:spacing w:before="0" w:after="0" w:line="240"/>
+        <w:ind w:right="0" w:left="0" w:firstLine="0"/>
+        <w:jc w:val="both"/>
+        <w:rPr>
+          <w:rFonts w:ascii="Century Schoolbook" w:hAnsi="Century Schoolbook" w:cs="Century Schoolbook" w:eastAsia="Century Schoolbook"/>
+          <w:color w:val="auto"/>
+          <w:spacing w:val="0"/>
+          <w:position w:val="0"/>
+          <w:sz w:val="26"/>
+          <w:shd w:fill="auto" w:val="clear"/>
+        </w:rPr>
+      </w:pPr>
+    </w:p>
+    <w:p>
+      <w:pPr>
+        <w:spacing w:before="0" w:after="0" w:line="240"/>
+        <w:ind w:right="0" w:left="0" w:firstLine="0"/>
+        <w:jc w:val="both"/>
         <w:rPr>
           <w:rFonts w:ascii="Century Schoolbook" w:hAnsi="Century Schoolbook" w:cs="Century Schoolbook" w:eastAsia="Century Schoolbook"/>
           <w:color w:val="auto"/>
@@ -4104,22 +4253,22 @@
       <w:pPr>
         <w:spacing w:before="0" w:after="0" w:line="240"/>
         <w:ind w:right="0" w:left="0" w:firstLine="0"/>
-        <w:jc w:val="left"/>
-        <w:rPr>
-          <w:rFonts w:ascii="Century Schoolbook" w:hAnsi="Century Schoolbook" w:cs="Century Schoolbook" w:eastAsia="Century Schoolbook"/>
-          <w:color w:val="auto"/>
-          <w:spacing w:val="0"/>
-          <w:position w:val="0"/>
-          <w:sz w:val="26"/>
-          <w:shd w:fill="auto" w:val="clear"/>
-        </w:rPr>
-      </w:pPr>
-    </w:p>
-    <w:p>
-      <w:pPr>
-        <w:spacing w:before="0" w:after="0" w:line="240"/>
-        <w:ind w:right="0" w:left="0" w:firstLine="0"/>
-        <w:jc w:val="left"/>
+        <w:jc w:val="both"/>
+        <w:rPr>
+          <w:rFonts w:ascii="Century Schoolbook" w:hAnsi="Century Schoolbook" w:cs="Century Schoolbook" w:eastAsia="Century Schoolbook"/>
+          <w:color w:val="auto"/>
+          <w:spacing w:val="0"/>
+          <w:position w:val="0"/>
+          <w:sz w:val="26"/>
+          <w:shd w:fill="auto" w:val="clear"/>
+        </w:rPr>
+      </w:pPr>
+    </w:p>
+    <w:p>
+      <w:pPr>
+        <w:spacing w:before="0" w:after="0" w:line="240"/>
+        <w:ind w:right="0" w:left="0" w:firstLine="0"/>
+        <w:jc w:val="both"/>
         <w:rPr>
           <w:rFonts w:ascii="Century Schoolbook" w:hAnsi="Century Schoolbook" w:cs="Century Schoolbook" w:eastAsia="Century Schoolbook"/>
           <w:color w:val="auto"/>
@@ -4145,22 +4294,22 @@
       <w:pPr>
         <w:spacing w:before="0" w:after="0" w:line="240"/>
         <w:ind w:right="0" w:left="0" w:firstLine="0"/>
-        <w:jc w:val="left"/>
-        <w:rPr>
-          <w:rFonts w:ascii="Century Schoolbook" w:hAnsi="Century Schoolbook" w:cs="Century Schoolbook" w:eastAsia="Century Schoolbook"/>
-          <w:color w:val="auto"/>
-          <w:spacing w:val="0"/>
-          <w:position w:val="0"/>
-          <w:sz w:val="26"/>
-          <w:shd w:fill="auto" w:val="clear"/>
-        </w:rPr>
-      </w:pPr>
-    </w:p>
-    <w:p>
-      <w:pPr>
-        <w:spacing w:before="0" w:after="0" w:line="240"/>
-        <w:ind w:right="0" w:left="0" w:firstLine="0"/>
-        <w:jc w:val="left"/>
+        <w:jc w:val="both"/>
+        <w:rPr>
+          <w:rFonts w:ascii="Century Schoolbook" w:hAnsi="Century Schoolbook" w:cs="Century Schoolbook" w:eastAsia="Century Schoolbook"/>
+          <w:color w:val="auto"/>
+          <w:spacing w:val="0"/>
+          <w:position w:val="0"/>
+          <w:sz w:val="26"/>
+          <w:shd w:fill="auto" w:val="clear"/>
+        </w:rPr>
+      </w:pPr>
+    </w:p>
+    <w:p>
+      <w:pPr>
+        <w:spacing w:before="0" w:after="0" w:line="240"/>
+        <w:ind w:right="0" w:left="0" w:firstLine="0"/>
+        <w:jc w:val="both"/>
         <w:rPr>
           <w:rFonts w:ascii="Century Schoolbook" w:hAnsi="Century Schoolbook" w:cs="Century Schoolbook" w:eastAsia="Century Schoolbook"/>
           <w:color w:val="auto"/>
@@ -4211,22 +4360,22 @@
       <w:pPr>
         <w:spacing w:before="0" w:after="0" w:line="240"/>
         <w:ind w:right="0" w:left="0" w:firstLine="0"/>
-        <w:jc w:val="left"/>
-        <w:rPr>
-          <w:rFonts w:ascii="Century Schoolbook" w:hAnsi="Century Schoolbook" w:cs="Century Schoolbook" w:eastAsia="Century Schoolbook"/>
-          <w:color w:val="auto"/>
-          <w:spacing w:val="0"/>
-          <w:position w:val="0"/>
-          <w:sz w:val="26"/>
-          <w:shd w:fill="auto" w:val="clear"/>
-        </w:rPr>
-      </w:pPr>
-    </w:p>
-    <w:p>
-      <w:pPr>
-        <w:spacing w:before="0" w:after="0" w:line="240"/>
-        <w:ind w:right="0" w:left="0" w:firstLine="0"/>
-        <w:jc w:val="left"/>
+        <w:jc w:val="both"/>
+        <w:rPr>
+          <w:rFonts w:ascii="Century Schoolbook" w:hAnsi="Century Schoolbook" w:cs="Century Schoolbook" w:eastAsia="Century Schoolbook"/>
+          <w:color w:val="auto"/>
+          <w:spacing w:val="0"/>
+          <w:position w:val="0"/>
+          <w:sz w:val="26"/>
+          <w:shd w:fill="auto" w:val="clear"/>
+        </w:rPr>
+      </w:pPr>
+    </w:p>
+    <w:p>
+      <w:pPr>
+        <w:spacing w:before="0" w:after="0" w:line="240"/>
+        <w:ind w:right="0" w:left="0" w:firstLine="0"/>
+        <w:jc w:val="both"/>
         <w:rPr>
           <w:rFonts w:ascii="Century Schoolbook" w:hAnsi="Century Schoolbook" w:cs="Century Schoolbook" w:eastAsia="Century Schoolbook"/>
           <w:color w:val="auto"/>
@@ -4252,37 +4401,37 @@
       <w:pPr>
         <w:spacing w:before="0" w:after="0" w:line="240"/>
         <w:ind w:right="0" w:left="0" w:firstLine="0"/>
-        <w:jc w:val="left"/>
-        <w:rPr>
-          <w:rFonts w:ascii="Century Schoolbook" w:hAnsi="Century Schoolbook" w:cs="Century Schoolbook" w:eastAsia="Century Schoolbook"/>
-          <w:color w:val="auto"/>
-          <w:spacing w:val="0"/>
-          <w:position w:val="0"/>
-          <w:sz w:val="26"/>
-          <w:shd w:fill="auto" w:val="clear"/>
-        </w:rPr>
-      </w:pPr>
-    </w:p>
-    <w:p>
-      <w:pPr>
-        <w:spacing w:before="0" w:after="0" w:line="240"/>
-        <w:ind w:right="0" w:left="0" w:firstLine="0"/>
-        <w:jc w:val="left"/>
-        <w:rPr>
-          <w:rFonts w:ascii="Century Schoolbook" w:hAnsi="Century Schoolbook" w:cs="Century Schoolbook" w:eastAsia="Century Schoolbook"/>
-          <w:color w:val="auto"/>
-          <w:spacing w:val="0"/>
-          <w:position w:val="0"/>
-          <w:sz w:val="26"/>
-          <w:shd w:fill="auto" w:val="clear"/>
-        </w:rPr>
-      </w:pPr>
-    </w:p>
-    <w:p>
-      <w:pPr>
-        <w:spacing w:before="0" w:after="0" w:line="240"/>
-        <w:ind w:right="0" w:left="0" w:firstLine="0"/>
-        <w:jc w:val="left"/>
+        <w:jc w:val="both"/>
+        <w:rPr>
+          <w:rFonts w:ascii="Century Schoolbook" w:hAnsi="Century Schoolbook" w:cs="Century Schoolbook" w:eastAsia="Century Schoolbook"/>
+          <w:color w:val="auto"/>
+          <w:spacing w:val="0"/>
+          <w:position w:val="0"/>
+          <w:sz w:val="26"/>
+          <w:shd w:fill="auto" w:val="clear"/>
+        </w:rPr>
+      </w:pPr>
+    </w:p>
+    <w:p>
+      <w:pPr>
+        <w:spacing w:before="0" w:after="0" w:line="240"/>
+        <w:ind w:right="0" w:left="0" w:firstLine="0"/>
+        <w:jc w:val="both"/>
+        <w:rPr>
+          <w:rFonts w:ascii="Century Schoolbook" w:hAnsi="Century Schoolbook" w:cs="Century Schoolbook" w:eastAsia="Century Schoolbook"/>
+          <w:color w:val="auto"/>
+          <w:spacing w:val="0"/>
+          <w:position w:val="0"/>
+          <w:sz w:val="26"/>
+          <w:shd w:fill="auto" w:val="clear"/>
+        </w:rPr>
+      </w:pPr>
+    </w:p>
+    <w:p>
+      <w:pPr>
+        <w:spacing w:before="0" w:after="0" w:line="240"/>
+        <w:ind w:right="0" w:left="0" w:firstLine="0"/>
+        <w:jc w:val="both"/>
         <w:rPr>
           <w:rFonts w:ascii="Century Schoolbook" w:hAnsi="Century Schoolbook" w:cs="Century Schoolbook" w:eastAsia="Century Schoolbook"/>
           <w:color w:val="auto"/>
@@ -4308,22 +4457,22 @@
       <w:pPr>
         <w:spacing w:before="0" w:after="0" w:line="240"/>
         <w:ind w:right="0" w:left="0" w:firstLine="0"/>
-        <w:jc w:val="left"/>
-        <w:rPr>
-          <w:rFonts w:ascii="Century Schoolbook" w:hAnsi="Century Schoolbook" w:cs="Century Schoolbook" w:eastAsia="Century Schoolbook"/>
-          <w:color w:val="auto"/>
-          <w:spacing w:val="0"/>
-          <w:position w:val="0"/>
-          <w:sz w:val="26"/>
-          <w:shd w:fill="auto" w:val="clear"/>
-        </w:rPr>
-      </w:pPr>
-    </w:p>
-    <w:p>
-      <w:pPr>
-        <w:spacing w:before="0" w:after="0" w:line="240"/>
-        <w:ind w:right="0" w:left="0" w:firstLine="0"/>
-        <w:jc w:val="left"/>
+        <w:jc w:val="both"/>
+        <w:rPr>
+          <w:rFonts w:ascii="Century Schoolbook" w:hAnsi="Century Schoolbook" w:cs="Century Schoolbook" w:eastAsia="Century Schoolbook"/>
+          <w:color w:val="auto"/>
+          <w:spacing w:val="0"/>
+          <w:position w:val="0"/>
+          <w:sz w:val="26"/>
+          <w:shd w:fill="auto" w:val="clear"/>
+        </w:rPr>
+      </w:pPr>
+    </w:p>
+    <w:p>
+      <w:pPr>
+        <w:spacing w:before="0" w:after="0" w:line="240"/>
+        <w:ind w:right="0" w:left="0" w:firstLine="0"/>
+        <w:jc w:val="both"/>
         <w:rPr>
           <w:rFonts w:ascii="Century Schoolbook" w:hAnsi="Century Schoolbook" w:cs="Century Schoolbook" w:eastAsia="Century Schoolbook"/>
           <w:color w:val="auto"/>
@@ -4349,22 +4498,22 @@
       <w:pPr>
         <w:spacing w:before="0" w:after="0" w:line="240"/>
         <w:ind w:right="0" w:left="0" w:firstLine="0"/>
-        <w:jc w:val="left"/>
-        <w:rPr>
-          <w:rFonts w:ascii="Century Schoolbook" w:hAnsi="Century Schoolbook" w:cs="Century Schoolbook" w:eastAsia="Century Schoolbook"/>
-          <w:color w:val="auto"/>
-          <w:spacing w:val="0"/>
-          <w:position w:val="0"/>
-          <w:sz w:val="26"/>
-          <w:shd w:fill="auto" w:val="clear"/>
-        </w:rPr>
-      </w:pPr>
-    </w:p>
-    <w:p>
-      <w:pPr>
-        <w:spacing w:before="0" w:after="0" w:line="240"/>
-        <w:ind w:right="0" w:left="0" w:firstLine="0"/>
-        <w:jc w:val="left"/>
+        <w:jc w:val="both"/>
+        <w:rPr>
+          <w:rFonts w:ascii="Century Schoolbook" w:hAnsi="Century Schoolbook" w:cs="Century Schoolbook" w:eastAsia="Century Schoolbook"/>
+          <w:color w:val="auto"/>
+          <w:spacing w:val="0"/>
+          <w:position w:val="0"/>
+          <w:sz w:val="26"/>
+          <w:shd w:fill="auto" w:val="clear"/>
+        </w:rPr>
+      </w:pPr>
+    </w:p>
+    <w:p>
+      <w:pPr>
+        <w:spacing w:before="0" w:after="0" w:line="240"/>
+        <w:ind w:right="0" w:left="0" w:firstLine="0"/>
+        <w:jc w:val="both"/>
         <w:rPr>
           <w:rFonts w:ascii="Century Schoolbook" w:hAnsi="Century Schoolbook" w:cs="Century Schoolbook" w:eastAsia="Century Schoolbook"/>
           <w:color w:val="auto"/>
@@ -4390,7 +4539,7 @@
       <w:pPr>
         <w:spacing w:before="0" w:after="0" w:line="240"/>
         <w:ind w:right="0" w:left="0" w:firstLine="0"/>
-        <w:jc w:val="left"/>
+        <w:jc w:val="both"/>
         <w:rPr>
           <w:rFonts w:ascii="Century Schoolbook" w:hAnsi="Century Schoolbook" w:cs="Century Schoolbook" w:eastAsia="Century Schoolbook"/>
           <w:color w:val="auto"/>
@@ -4430,22 +4579,22 @@
       <w:pPr>
         <w:spacing w:before="0" w:after="0" w:line="240"/>
         <w:ind w:right="0" w:left="0" w:firstLine="0"/>
-        <w:jc w:val="left"/>
-        <w:rPr>
-          <w:rFonts w:ascii="Century Schoolbook" w:hAnsi="Century Schoolbook" w:cs="Century Schoolbook" w:eastAsia="Century Schoolbook"/>
-          <w:color w:val="auto"/>
-          <w:spacing w:val="0"/>
-          <w:position w:val="0"/>
-          <w:sz w:val="26"/>
-          <w:shd w:fill="auto" w:val="clear"/>
-        </w:rPr>
-      </w:pPr>
-    </w:p>
-    <w:p>
-      <w:pPr>
-        <w:spacing w:before="0" w:after="0" w:line="240"/>
-        <w:ind w:right="0" w:left="0" w:firstLine="0"/>
-        <w:jc w:val="left"/>
+        <w:jc w:val="both"/>
+        <w:rPr>
+          <w:rFonts w:ascii="Century Schoolbook" w:hAnsi="Century Schoolbook" w:cs="Century Schoolbook" w:eastAsia="Century Schoolbook"/>
+          <w:color w:val="auto"/>
+          <w:spacing w:val="0"/>
+          <w:position w:val="0"/>
+          <w:sz w:val="26"/>
+          <w:shd w:fill="auto" w:val="clear"/>
+        </w:rPr>
+      </w:pPr>
+    </w:p>
+    <w:p>
+      <w:pPr>
+        <w:spacing w:before="0" w:after="0" w:line="240"/>
+        <w:ind w:right="0" w:left="0" w:firstLine="0"/>
+        <w:jc w:val="both"/>
         <w:rPr>
           <w:rFonts w:ascii="Century Schoolbook" w:hAnsi="Century Schoolbook" w:cs="Century Schoolbook" w:eastAsia="Century Schoolbook"/>
           <w:color w:val="auto"/>
@@ -4471,22 +4620,22 @@
       <w:pPr>
         <w:spacing w:before="0" w:after="0" w:line="240"/>
         <w:ind w:right="0" w:left="0" w:firstLine="0"/>
-        <w:jc w:val="left"/>
-        <w:rPr>
-          <w:rFonts w:ascii="Century Schoolbook" w:hAnsi="Century Schoolbook" w:cs="Century Schoolbook" w:eastAsia="Century Schoolbook"/>
-          <w:color w:val="auto"/>
-          <w:spacing w:val="0"/>
-          <w:position w:val="0"/>
-          <w:sz w:val="26"/>
-          <w:shd w:fill="auto" w:val="clear"/>
-        </w:rPr>
-      </w:pPr>
-    </w:p>
-    <w:p>
-      <w:pPr>
-        <w:spacing w:before="0" w:after="0" w:line="240"/>
-        <w:ind w:right="0" w:left="0" w:firstLine="0"/>
-        <w:jc w:val="left"/>
+        <w:jc w:val="both"/>
+        <w:rPr>
+          <w:rFonts w:ascii="Century Schoolbook" w:hAnsi="Century Schoolbook" w:cs="Century Schoolbook" w:eastAsia="Century Schoolbook"/>
+          <w:color w:val="auto"/>
+          <w:spacing w:val="0"/>
+          <w:position w:val="0"/>
+          <w:sz w:val="26"/>
+          <w:shd w:fill="auto" w:val="clear"/>
+        </w:rPr>
+      </w:pPr>
+    </w:p>
+    <w:p>
+      <w:pPr>
+        <w:spacing w:before="0" w:after="0" w:line="240"/>
+        <w:ind w:right="0" w:left="0" w:firstLine="0"/>
+        <w:jc w:val="both"/>
         <w:rPr>
           <w:rFonts w:ascii="Century Schoolbook" w:hAnsi="Century Schoolbook" w:cs="Century Schoolbook" w:eastAsia="Century Schoolbook"/>
           <w:color w:val="auto"/>
@@ -4512,22 +4661,22 @@
       <w:pPr>
         <w:spacing w:before="0" w:after="0" w:line="240"/>
         <w:ind w:right="0" w:left="0" w:firstLine="0"/>
-        <w:jc w:val="left"/>
-        <w:rPr>
-          <w:rFonts w:ascii="Century Schoolbook" w:hAnsi="Century Schoolbook" w:cs="Century Schoolbook" w:eastAsia="Century Schoolbook"/>
-          <w:color w:val="auto"/>
-          <w:spacing w:val="0"/>
-          <w:position w:val="0"/>
-          <w:sz w:val="26"/>
-          <w:shd w:fill="auto" w:val="clear"/>
-        </w:rPr>
-      </w:pPr>
-    </w:p>
-    <w:p>
-      <w:pPr>
-        <w:spacing w:before="0" w:after="0" w:line="240"/>
-        <w:ind w:right="0" w:left="0" w:firstLine="0"/>
-        <w:jc w:val="left"/>
+        <w:jc w:val="both"/>
+        <w:rPr>
+          <w:rFonts w:ascii="Century Schoolbook" w:hAnsi="Century Schoolbook" w:cs="Century Schoolbook" w:eastAsia="Century Schoolbook"/>
+          <w:color w:val="auto"/>
+          <w:spacing w:val="0"/>
+          <w:position w:val="0"/>
+          <w:sz w:val="26"/>
+          <w:shd w:fill="auto" w:val="clear"/>
+        </w:rPr>
+      </w:pPr>
+    </w:p>
+    <w:p>
+      <w:pPr>
+        <w:spacing w:before="0" w:after="0" w:line="240"/>
+        <w:ind w:right="0" w:left="0" w:firstLine="0"/>
+        <w:jc w:val="both"/>
         <w:rPr>
           <w:rFonts w:ascii="Century Schoolbook" w:hAnsi="Century Schoolbook" w:cs="Century Schoolbook" w:eastAsia="Century Schoolbook"/>
           <w:color w:val="auto"/>
@@ -4553,22 +4702,22 @@
       <w:pPr>
         <w:spacing w:before="0" w:after="0" w:line="240"/>
         <w:ind w:right="0" w:left="0" w:firstLine="0"/>
-        <w:jc w:val="left"/>
-        <w:rPr>
-          <w:rFonts w:ascii="Century Schoolbook" w:hAnsi="Century Schoolbook" w:cs="Century Schoolbook" w:eastAsia="Century Schoolbook"/>
-          <w:color w:val="auto"/>
-          <w:spacing w:val="0"/>
-          <w:position w:val="0"/>
-          <w:sz w:val="26"/>
-          <w:shd w:fill="auto" w:val="clear"/>
-        </w:rPr>
-      </w:pPr>
-    </w:p>
-    <w:p>
-      <w:pPr>
-        <w:spacing w:before="0" w:after="0" w:line="240"/>
-        <w:ind w:right="0" w:left="0" w:firstLine="0"/>
-        <w:jc w:val="left"/>
+        <w:jc w:val="both"/>
+        <w:rPr>
+          <w:rFonts w:ascii="Century Schoolbook" w:hAnsi="Century Schoolbook" w:cs="Century Schoolbook" w:eastAsia="Century Schoolbook"/>
+          <w:color w:val="auto"/>
+          <w:spacing w:val="0"/>
+          <w:position w:val="0"/>
+          <w:sz w:val="26"/>
+          <w:shd w:fill="auto" w:val="clear"/>
+        </w:rPr>
+      </w:pPr>
+    </w:p>
+    <w:p>
+      <w:pPr>
+        <w:spacing w:before="0" w:after="0" w:line="240"/>
+        <w:ind w:right="0" w:left="0" w:firstLine="0"/>
+        <w:jc w:val="both"/>
         <w:rPr>
           <w:rFonts w:ascii="Century Schoolbook" w:hAnsi="Century Schoolbook" w:cs="Century Schoolbook" w:eastAsia="Century Schoolbook"/>
           <w:color w:val="auto"/>
@@ -4594,22 +4743,22 @@
       <w:pPr>
         <w:spacing w:before="0" w:after="0" w:line="240"/>
         <w:ind w:right="0" w:left="0" w:firstLine="0"/>
-        <w:jc w:val="left"/>
-        <w:rPr>
-          <w:rFonts w:ascii="Century Schoolbook" w:hAnsi="Century Schoolbook" w:cs="Century Schoolbook" w:eastAsia="Century Schoolbook"/>
-          <w:color w:val="auto"/>
-          <w:spacing w:val="0"/>
-          <w:position w:val="0"/>
-          <w:sz w:val="26"/>
-          <w:shd w:fill="auto" w:val="clear"/>
-        </w:rPr>
-      </w:pPr>
-    </w:p>
-    <w:p>
-      <w:pPr>
-        <w:spacing w:before="0" w:after="0" w:line="240"/>
-        <w:ind w:right="0" w:left="0" w:firstLine="0"/>
-        <w:jc w:val="left"/>
+        <w:jc w:val="both"/>
+        <w:rPr>
+          <w:rFonts w:ascii="Century Schoolbook" w:hAnsi="Century Schoolbook" w:cs="Century Schoolbook" w:eastAsia="Century Schoolbook"/>
+          <w:color w:val="auto"/>
+          <w:spacing w:val="0"/>
+          <w:position w:val="0"/>
+          <w:sz w:val="26"/>
+          <w:shd w:fill="auto" w:val="clear"/>
+        </w:rPr>
+      </w:pPr>
+    </w:p>
+    <w:p>
+      <w:pPr>
+        <w:spacing w:before="0" w:after="0" w:line="240"/>
+        <w:ind w:right="0" w:left="0" w:firstLine="0"/>
+        <w:jc w:val="both"/>
         <w:rPr>
           <w:rFonts w:ascii="Century Schoolbook" w:hAnsi="Century Schoolbook" w:cs="Century Schoolbook" w:eastAsia="Century Schoolbook"/>
           <w:color w:val="auto"/>
@@ -4657,82 +4806,137 @@
       <w:pPr>
         <w:spacing w:before="0" w:after="0" w:line="240"/>
         <w:ind w:right="0" w:left="0" w:firstLine="0"/>
-        <w:jc w:val="left"/>
-        <w:rPr>
-          <w:rFonts w:ascii="Century Schoolbook" w:hAnsi="Century Schoolbook" w:cs="Century Schoolbook" w:eastAsia="Century Schoolbook"/>
-          <w:color w:val="auto"/>
-          <w:spacing w:val="0"/>
-          <w:position w:val="0"/>
-          <w:sz w:val="26"/>
-          <w:shd w:fill="auto" w:val="clear"/>
-        </w:rPr>
-      </w:pPr>
-    </w:p>
-    <w:p>
-      <w:pPr>
-        <w:spacing w:before="0" w:after="0" w:line="240"/>
-        <w:ind w:right="0" w:left="0" w:firstLine="0"/>
-        <w:jc w:val="left"/>
-        <w:rPr>
-          <w:rFonts w:ascii="Century Schoolbook" w:hAnsi="Century Schoolbook" w:cs="Century Schoolbook" w:eastAsia="Century Schoolbook"/>
-          <w:color w:val="auto"/>
-          <w:spacing w:val="0"/>
-          <w:position w:val="0"/>
-          <w:sz w:val="26"/>
-          <w:shd w:fill="auto" w:val="clear"/>
-        </w:rPr>
-      </w:pPr>
-    </w:p>
-    <w:p>
-      <w:pPr>
-        <w:spacing w:before="0" w:after="0" w:line="240"/>
-        <w:ind w:right="0" w:left="0" w:firstLine="0"/>
-        <w:jc w:val="left"/>
-        <w:rPr>
-          <w:rFonts w:ascii="Century Schoolbook" w:hAnsi="Century Schoolbook" w:cs="Century Schoolbook" w:eastAsia="Century Schoolbook"/>
-          <w:color w:val="auto"/>
-          <w:spacing w:val="0"/>
-          <w:position w:val="0"/>
-          <w:sz w:val="26"/>
-          <w:shd w:fill="auto" w:val="clear"/>
-        </w:rPr>
-      </w:pPr>
-    </w:p>
-    <w:p>
-      <w:pPr>
-        <w:spacing w:before="0" w:after="0" w:line="240"/>
-        <w:ind w:right="0" w:left="0" w:firstLine="0"/>
-        <w:jc w:val="left"/>
-        <w:rPr>
-          <w:rFonts w:ascii="Century Schoolbook" w:hAnsi="Century Schoolbook" w:cs="Century Schoolbook" w:eastAsia="Century Schoolbook"/>
-          <w:color w:val="auto"/>
-          <w:spacing w:val="0"/>
-          <w:position w:val="0"/>
-          <w:sz w:val="22"/>
-          <w:shd w:fill="auto" w:val="clear"/>
-        </w:rPr>
-      </w:pPr>
-    </w:p>
-    <w:p>
-      <w:pPr>
-        <w:spacing w:before="0" w:after="0" w:line="240"/>
-        <w:ind w:right="0" w:left="0" w:firstLine="0"/>
-        <w:jc w:val="left"/>
-        <w:rPr>
-          <w:rFonts w:ascii="Century Schoolbook" w:hAnsi="Century Schoolbook" w:cs="Century Schoolbook" w:eastAsia="Century Schoolbook"/>
-          <w:color w:val="auto"/>
-          <w:spacing w:val="0"/>
-          <w:position w:val="0"/>
-          <w:sz w:val="22"/>
-          <w:shd w:fill="auto" w:val="clear"/>
-        </w:rPr>
-      </w:pPr>
-    </w:p>
-    <w:p>
-      <w:pPr>
-        <w:spacing w:before="0" w:after="0" w:line="240"/>
-        <w:ind w:right="0" w:left="0" w:firstLine="0"/>
-        <w:jc w:val="left"/>
+        <w:jc w:val="both"/>
+        <w:rPr>
+          <w:rFonts w:ascii="Century Schoolbook" w:hAnsi="Century Schoolbook" w:cs="Century Schoolbook" w:eastAsia="Century Schoolbook"/>
+          <w:color w:val="auto"/>
+          <w:spacing w:val="0"/>
+          <w:position w:val="0"/>
+          <w:sz w:val="26"/>
+          <w:shd w:fill="auto" w:val="clear"/>
+        </w:rPr>
+      </w:pPr>
+    </w:p>
+    <w:p>
+      <w:pPr>
+        <w:spacing w:before="0" w:after="0" w:line="240"/>
+        <w:ind w:right="0" w:left="0" w:firstLine="0"/>
+        <w:jc w:val="both"/>
+        <w:rPr>
+          <w:rFonts w:ascii="Century Schoolbook" w:hAnsi="Century Schoolbook" w:cs="Century Schoolbook" w:eastAsia="Century Schoolbook"/>
+          <w:color w:val="auto"/>
+          <w:spacing w:val="0"/>
+          <w:position w:val="0"/>
+          <w:sz w:val="26"/>
+          <w:shd w:fill="auto" w:val="clear"/>
+        </w:rPr>
+      </w:pPr>
+      <w:r>
+        <w:rPr>
+          <w:rFonts w:ascii="Century Schoolbook" w:hAnsi="Century Schoolbook" w:cs="Century Schoolbook" w:eastAsia="Century Schoolbook"/>
+          <w:color w:val="auto"/>
+          <w:spacing w:val="0"/>
+          <w:position w:val="0"/>
+          <w:sz w:val="26"/>
+          <w:shd w:fill="auto" w:val="clear"/>
+        </w:rPr>
+        <w:t xml:space="preserve">Django summernote</w:t>
+      </w:r>
+    </w:p>
+    <w:p>
+      <w:pPr>
+        <w:spacing w:before="0" w:after="0" w:line="240"/>
+        <w:ind w:right="0" w:left="0" w:firstLine="0"/>
+        <w:jc w:val="both"/>
+        <w:rPr>
+          <w:rFonts w:ascii="Century Schoolbook" w:hAnsi="Century Schoolbook" w:cs="Century Schoolbook" w:eastAsia="Century Schoolbook"/>
+          <w:color w:val="auto"/>
+          <w:spacing w:val="0"/>
+          <w:position w:val="0"/>
+          <w:sz w:val="26"/>
+          <w:shd w:fill="auto" w:val="clear"/>
+        </w:rPr>
+      </w:pPr>
+      <w:hyperlink xmlns:r="http://schemas.openxmlformats.org/officeDocument/2006/relationships" r:id="docRId10">
+        <w:r>
+          <w:rPr>
+            <w:rFonts w:ascii="Century Schoolbook" w:hAnsi="Century Schoolbook" w:cs="Century Schoolbook" w:eastAsia="Century Schoolbook"/>
+            <w:color w:val="0000FF"/>
+            <w:spacing w:val="0"/>
+            <w:position w:val="0"/>
+            <w:sz w:val="26"/>
+            <w:u w:val="single"/>
+            <w:shd w:fill="auto" w:val="clear"/>
+          </w:rPr>
+          <w:t xml:space="preserve">https://djangopackages.org/grids/g/wysiwyg/</w:t>
+        </w:r>
+      </w:hyperlink>
+    </w:p>
+    <w:p>
+      <w:pPr>
+        <w:spacing w:before="0" w:after="0" w:line="240"/>
+        <w:ind w:right="0" w:left="0" w:firstLine="0"/>
+        <w:jc w:val="both"/>
+        <w:rPr>
+          <w:rFonts w:ascii="Century Schoolbook" w:hAnsi="Century Schoolbook" w:cs="Century Schoolbook" w:eastAsia="Century Schoolbook"/>
+          <w:color w:val="auto"/>
+          <w:spacing w:val="0"/>
+          <w:position w:val="0"/>
+          <w:sz w:val="26"/>
+          <w:shd w:fill="auto" w:val="clear"/>
+        </w:rPr>
+      </w:pPr>
+    </w:p>
+    <w:p>
+      <w:pPr>
+        <w:spacing w:before="0" w:after="0" w:line="240"/>
+        <w:ind w:right="0" w:left="0" w:firstLine="0"/>
+        <w:jc w:val="both"/>
+        <w:rPr>
+          <w:rFonts w:ascii="Century Schoolbook" w:hAnsi="Century Schoolbook" w:cs="Century Schoolbook" w:eastAsia="Century Schoolbook"/>
+          <w:color w:val="auto"/>
+          <w:spacing w:val="0"/>
+          <w:position w:val="0"/>
+          <w:sz w:val="26"/>
+          <w:shd w:fill="auto" w:val="clear"/>
+        </w:rPr>
+      </w:pPr>
+    </w:p>
+    <w:p>
+      <w:pPr>
+        <w:spacing w:before="0" w:after="0" w:line="240"/>
+        <w:ind w:right="0" w:left="0" w:firstLine="0"/>
+        <w:jc w:val="both"/>
+        <w:rPr>
+          <w:rFonts w:ascii="Century Schoolbook" w:hAnsi="Century Schoolbook" w:cs="Century Schoolbook" w:eastAsia="Century Schoolbook"/>
+          <w:color w:val="auto"/>
+          <w:spacing w:val="0"/>
+          <w:position w:val="0"/>
+          <w:sz w:val="22"/>
+          <w:shd w:fill="auto" w:val="clear"/>
+        </w:rPr>
+      </w:pPr>
+    </w:p>
+    <w:p>
+      <w:pPr>
+        <w:spacing w:before="0" w:after="0" w:line="240"/>
+        <w:ind w:right="0" w:left="0" w:firstLine="0"/>
+        <w:jc w:val="both"/>
+        <w:rPr>
+          <w:rFonts w:ascii="Century Schoolbook" w:hAnsi="Century Schoolbook" w:cs="Century Schoolbook" w:eastAsia="Century Schoolbook"/>
+          <w:color w:val="auto"/>
+          <w:spacing w:val="0"/>
+          <w:position w:val="0"/>
+          <w:sz w:val="22"/>
+          <w:shd w:fill="auto" w:val="clear"/>
+        </w:rPr>
+      </w:pPr>
+    </w:p>
+    <w:p>
+      <w:pPr>
+        <w:spacing w:before="0" w:after="0" w:line="240"/>
+        <w:ind w:right="0" w:left="0" w:firstLine="0"/>
+        <w:jc w:val="both"/>
         <w:rPr>
           <w:rFonts w:ascii="Century Schoolbook" w:hAnsi="Century Schoolbook" w:cs="Century Schoolbook" w:eastAsia="Century Schoolbook"/>
           <w:color w:val="auto"/>

</xml_diff>